<commit_message>
updated 7cc data. stuart and ken comments on manuscript.
</commit_message>
<xml_diff>
--- a/doc/turtles_statistical_learning.docx
+++ b/doc/turtles_statistical_learning.docx
@@ -7,13 +7,7 @@
         <w:pStyle w:val="Title"/>
       </w:pPr>
       <w:r>
-        <w:t xml:space="preserve">Supervised</w:t>
-      </w:r>
-      <w:r>
-        <w:t xml:space="preserve"> </w:t>
-      </w:r>
-      <w:r>
-        <w:t xml:space="preserve">learning</w:t>
+        <w:t xml:space="preserve">Ensemble</w:t>
       </w:r>
       <w:r>
         <w:t xml:space="preserve"> </w:t>
@@ -25,13 +19,43 @@
         <w:t xml:space="preserve"> </w:t>
       </w:r>
       <w:r>
-        <w:t xml:space="preserve">to</w:t>
-      </w:r>
-      <w:r>
-        <w:t xml:space="preserve"> </w:t>
-      </w:r>
-      <w:r>
-        <w:t xml:space="preserve">classifying</w:t>
+        <w:t xml:space="preserve">for</w:t>
+      </w:r>
+      <w:r>
+        <w:t xml:space="preserve"> </w:t>
+      </w:r>
+      <w:r>
+        <w:t xml:space="preserve">estimating</w:t>
+      </w:r>
+      <w:r>
+        <w:t xml:space="preserve"> </w:t>
+      </w:r>
+      <w:r>
+        <w:t xml:space="preserve">congruence</w:t>
+      </w:r>
+      <w:r>
+        <w:t xml:space="preserve"> </w:t>
+      </w:r>
+      <w:r>
+        <w:t xml:space="preserve">between</w:t>
+      </w:r>
+      <w:r>
+        <w:t xml:space="preserve"> </w:t>
+      </w:r>
+      <w:r>
+        <w:t xml:space="preserve">species</w:t>
+      </w:r>
+      <w:r>
+        <w:t xml:space="preserve"> </w:t>
+      </w:r>
+      <w:r>
+        <w:t xml:space="preserve">delimitation</w:t>
+      </w:r>
+      <w:r>
+        <w:t xml:space="preserve"> </w:t>
+      </w:r>
+      <w:r>
+        <w:t xml:space="preserve">and</w:t>
       </w:r>
       <w:r>
         <w:t xml:space="preserve"> </w:t>
@@ -43,19 +67,13 @@
         <w:t xml:space="preserve"> </w:t>
       </w:r>
       <w:r>
-        <w:t xml:space="preserve">viariation:</w:t>
-      </w:r>
-      <w:r>
-        <w:t xml:space="preserve"> </w:t>
-      </w:r>
-      <w:r>
-        <w:t xml:space="preserve">picking</w:t>
-      </w:r>
-      <w:r>
-        <w:t xml:space="preserve"> </w:t>
-      </w:r>
-      <w:r>
-        <w:t xml:space="preserve">amongst</w:t>
+        <w:t xml:space="preserve">variation:</w:t>
+      </w:r>
+      <w:r>
+        <w:t xml:space="preserve"> </w:t>
+      </w:r>
+      <w:r>
+        <w:t xml:space="preserve">comparing</w:t>
       </w:r>
       <w:r>
         <w:t xml:space="preserve"> </w:t>
@@ -141,167 +159,6 @@
         <w:t xml:space="preserve">Stuart</w:t>
       </w:r>
     </w:p>
-    <w:p>
-      <w:r>
-        <w:t xml:space="preserve">We investigate the morphometric identification of cryptic species using machine learning approaches by examining their implications for a recently proposed cryptic turtle species (</w:t>
-      </w:r>
-      <w:r>
-        <w:rPr>
-          <w:i/>
-        </w:rPr>
-        <w:t xml:space="preserve">Emys pallida</w:t>
-      </w:r>
-      <w:r>
-        <w:t xml:space="preserve">). We collected landmark-based morphometric data from 354 adult</w:t>
-      </w:r>
-      <w:r>
-        <w:t xml:space="preserve"> </w:t>
-      </w:r>
-      <w:r>
-        <w:rPr>
-          <w:i/>
-        </w:rPr>
-        <w:t xml:space="preserve">E. marmorata/</w:t>
-      </w:r>
-      <w:r>
-        <w:rPr>
-          <w:i/>
-        </w:rPr>
-        <w:t xml:space="preserve">“</w:t>
-      </w:r>
-      <w:r>
-        <w:rPr>
-          <w:i/>
-        </w:rPr>
-        <w:t xml:space="preserve">pallida</w:t>
-      </w:r>
-      <w:r>
-        <w:rPr>
-          <w:i/>
-        </w:rPr>
-        <w:t xml:space="preserve">”</w:t>
-      </w:r>
-      <w:r>
-        <w:t xml:space="preserve"> </w:t>
-      </w:r>
-      <w:r>
-        <w:t xml:space="preserve">museum specimens. We assigned a classification to each specimen for six different binning schemes based on geographic occurrence data recorded in museum collection archives. We used multiple supervised machine learning methods to compare different classification hypotheses and asked whether it is possible to determine which amongst a set of classification hypotheses is best. In addition, we applied the above approach to two additional datasets: two well-supported subspecies of</w:t>
-      </w:r>
-      <w:r>
-        <w:t xml:space="preserve"> </w:t>
-      </w:r>
-      <w:r>
-        <w:rPr>
-          <w:i/>
-        </w:rPr>
-        <w:t xml:space="preserve">Trachemys scripta</w:t>
-      </w:r>
-      <w:r>
-        <w:t xml:space="preserve"> </w:t>
-      </w:r>
-      <w:r>
-        <w:t xml:space="preserve">and a set of seven unambiguously distinct species closely related to</w:t>
-      </w:r>
-      <w:r>
-        <w:t xml:space="preserve"> </w:t>
-      </w:r>
-      <w:r>
-        <w:rPr>
-          <w:i/>
-        </w:rPr>
-        <w:t xml:space="preserve">E. marmorata</w:t>
-      </w:r>
-      <w:r>
-        <w:t xml:space="preserve">. The results of this study indicate that there is no clear grouping of</w:t>
-      </w:r>
-      <w:r>
-        <w:t xml:space="preserve"> </w:t>
-      </w:r>
-      <w:r>
-        <w:rPr>
-          <w:i/>
-        </w:rPr>
-        <w:t xml:space="preserve">E. marmorata/</w:t>
-      </w:r>
-      <w:r>
-        <w:rPr>
-          <w:i/>
-        </w:rPr>
-        <w:t xml:space="preserve">“</w:t>
-      </w:r>
-      <w:r>
-        <w:rPr>
-          <w:i/>
-        </w:rPr>
-        <w:t xml:space="preserve">pallida</w:t>
-      </w:r>
-      <w:r>
-        <w:rPr>
-          <w:i/>
-        </w:rPr>
-        <w:t xml:space="preserve">”</w:t>
-      </w:r>
-      <w:r>
-        <w:t xml:space="preserve"> </w:t>
-      </w:r>
-      <w:r>
-        <w:t xml:space="preserve">based on plastron shape. In contrast, the analysis of the other datasets demonstrate a near perfect classification, which demonstrates that application of the methods to plastron shape data can recover correct results in similar situations. Explanations for the lack of grouping in</w:t>
-      </w:r>
-      <w:r>
-        <w:t xml:space="preserve"> </w:t>
-      </w:r>
-      <w:r>
-        <w:rPr>
-          <w:i/>
-        </w:rPr>
-        <w:t xml:space="preserve">E. marmorata</w:t>
-      </w:r>
-      <w:r>
-        <w:t xml:space="preserve"> </w:t>
-      </w:r>
-      <w:r>
-        <w:t xml:space="preserve">include that possibility that genetic differentiation is not associated with plastron shape variation in this species complex and/or that local selective pressures (e.g., from hydrological regime) overwhelm morphological differentiation. A reconsideration of the methods used to delimit</w:t>
-      </w:r>
-      <w:r>
-        <w:t xml:space="preserve"> </w:t>
-      </w:r>
-      <w:r>
-        <w:rPr>
-          <w:i/>
-        </w:rPr>
-        <w:t xml:space="preserve">E.</w:t>
-      </w:r>
-      <w:r>
-        <w:rPr>
-          <w:i/>
-        </w:rPr>
-        <w:t xml:space="preserve"> </w:t>
-      </w:r>
-      <w:r>
-        <w:rPr>
-          <w:i/>
-        </w:rPr>
-        <w:t xml:space="preserve">“</w:t>
-      </w:r>
-      <w:r>
-        <w:rPr>
-          <w:i/>
-        </w:rPr>
-        <w:t xml:space="preserve">pallida,</w:t>
-      </w:r>
-      <w:r>
-        <w:rPr>
-          <w:i/>
-        </w:rPr>
-        <w:t xml:space="preserve">”</w:t>
-      </w:r>
-      <w:r>
-        <w:t xml:space="preserve"> </w:t>
-      </w:r>
-      <w:r>
-        <w:t xml:space="preserve">the lack of barriers to gene flow, the strong evidence for widespread admixture between lineages, and the fact that plastron shape can be used to differentiate other emydid species and subspecies suggest that its lack of diagnosability most likely reflects the non-distinctiveness of this proposed taxon.</w:t>
-      </w:r>
-    </w:p>
     <w:bookmarkStart w:id="21" w:name="introduction"/>
     <w:p>
       <w:pPr>
@@ -355,16 +212,16 @@
     </w:p>
     <w:p>
       <w:r>
-        <w:t xml:space="preserve">The majority of extant taxa, and almost all extinct taxa, are delimited by morphology alone. This disjunction complicates interpretations of variation and diversity in deep time, as apparent morphological stasis may not reflect the true underlying diversity</w:t>
-      </w:r>
-      <w:r>
-        <w:t xml:space="preserve"> </w:t>
-      </w:r>
-      <w:r>
-        <w:t xml:space="preserve">(Eldredge and Gould 1972; Gould and Eldredge 1977; G. Hunt 2008; Van Bocxlaer and Hunt 2013)</w:t>
-      </w:r>
-      <w:r>
-        <w:t xml:space="preserve">. Similarly, for many museum specimens of extant taxa (e.g. those preserved in formalin), it is difficult to acquire the genetic data needed for non-morphological species delimitation methods.</w:t>
+        <w:t xml:space="preserve">In contrast to those genetically-diagnosed species, the majority of extant taxa, and almost all extinct taxa, are delimited by morphology alone. This disjunction complicates interpretations of variation and diversity in deep time, as apparent morphological stasis may not reflect the true underlying diversity</w:t>
+      </w:r>
+      <w:r>
+        <w:t xml:space="preserve"> </w:t>
+      </w:r>
+      <w:r>
+        <w:t xml:space="preserve">(Eldredge and Gould 1972; Gould and Eldredge 1977; Van Bocxlaer and Hunt 2013)</w:t>
+      </w:r>
+      <w:r>
+        <w:t xml:space="preserve">. It also has serious implications for our records of modern biodiversity: for many museum specimens of extant taxa (e.g. those preserved in formalin), it is difficult to acquire the genetic data needed for non-morphological species delimitation methods.</w:t>
       </w:r>
     </w:p>
     <w:p>
@@ -384,7 +241,7 @@
         <w:t xml:space="preserve"> </w:t>
       </w:r>
       <w:r>
-        <w:t xml:space="preserve">(Baylac, Villemant, and Simbolotti 2003; Dobigny et al. 2003; MacLeod 2007; van den Brink and Bokma 2011)</w:t>
+        <w:t xml:space="preserve">(Baylac, Villemant, and Simbolotti 2003; Dobigny et al. 2003; MacLeod 2007; van den Brink and Bokma 2011; Vitek et al. 2017)</w:t>
       </w:r>
       <w:r>
         <w:t xml:space="preserve">.</w:t>
@@ -392,7 +249,37 @@
     </w:p>
     <w:p>
       <w:r>
-        <w:t xml:space="preserve">Here, we investigate the morphometric identification of cryptic species using machine learning approaches. In particular, we ask whether it is possible to determine which amongst a set of classification hypotheses is best and examine the implications of the results for a recently proposed set of cryptic turtle species.</w:t>
+        <w:t xml:space="preserve">Here, we investigate the morphometric identification of cryptic species using machine learning approaches. We use an ensemble learning approach where multiple methods are used in order to look for consensus amoung their results. We test our approach on three datasets: plastron shape two species of closely related turtles, plastron shape seven species of closely related turtles, and plastron shape of the</w:t>
+      </w:r>
+      <w:r>
+        <w:t xml:space="preserve"> </w:t>
+      </w:r>
+      <w:r>
+        <w:rPr>
+          <w:i/>
+        </w:rPr>
+        <w:t xml:space="preserve">Emys marmorata</w:t>
+      </w:r>
+      <w:r>
+        <w:t xml:space="preserve"> </w:t>
+      </w:r>
+      <w:r>
+        <w:t xml:space="preserve">species complex. In particular, we ask whether it is possible to determine which among a set of classification hypotheses best aligns with the observed morphology, and examine the implications of our results for the</w:t>
+      </w:r>
+      <w:r>
+        <w:t xml:space="preserve"> </w:t>
+      </w:r>
+      <w:r>
+        <w:rPr>
+          <w:i/>
+        </w:rPr>
+        <w:t xml:space="preserve">E. marmorata</w:t>
+      </w:r>
+      <w:r>
+        <w:t xml:space="preserve"> </w:t>
+      </w:r>
+      <w:r>
+        <w:t xml:space="preserve">complex.</w:t>
       </w:r>
     </w:p>
     <w:bookmarkStart w:id="22" w:name="background-and-study-system"/>
@@ -437,7 +324,7 @@
         <w:t xml:space="preserve">(Hastie, Tibshirani, and Friedman 2009)</w:t>
       </w:r>
       <w:r>
-        <w:t xml:space="preserve">. The two major classes of machine learning methods are unsupervised and supervised learning. Unsupervised learning methods are used with unlabeled data where the underlying structure is estimated; they are analogous to clustering and density estimation methods</w:t>
+        <w:t xml:space="preserve">. There are two major classes of machine learning method: unsupervised and supervised learning. Unsupervised learning methods are used with unlabeled data where the underlying structure is estimated; they are analogous to clustering and density estimation methods</w:t>
       </w:r>
       <w:r>
         <w:t xml:space="preserve"> </w:t>
@@ -455,7 +342,7 @@
         <w:t xml:space="preserve">(Breiman et al. 1984)</w:t>
       </w:r>
       <w:r>
-        <w:t xml:space="preserve">. Our application of the approaches used in this study illustrates only a sampling of the various methods available for clustering observations and fitting classification models.</w:t>
+        <w:t xml:space="preserve">. Our application of the approaches used in this study illustrates only a sampling of the various methods available for fitting classification models. The classification methods used in this study were chosen because they are suited for more than two response classes.</w:t>
       </w:r>
     </w:p>
     <w:p>
@@ -466,7 +353,7 @@
         <w:t xml:space="preserve"> </w:t>
       </w:r>
       <w:r>
-        <w:t xml:space="preserve">(P.David Polly 2003; Zelditch, Swiderski, and Sheets 2004; Gaubert et al. 2005; Gündüz et al. 2007; P.David Polly 2007; Francoy et al. 2009; Sztencel-Jabłonka, Jones, and BogdanowicZ 2009; Mitrovski-Bogdanovic et al. 2013)</w:t>
+        <w:t xml:space="preserve">(P.David Polly 2003; Zelditch, Swiderski, and Sheets 2004; Gaubert et al. 2005; Gündüz et al. 2007; P.David Polly 2007; Francoy et al. 2009; Sztencel-Jabłonka, Jones, and BogdanowicZ 2009; Mitrovski-Bogdanovic et al. 2013; Dillard 2017)</w:t>
       </w:r>
       <w:r>
         <w:t xml:space="preserve">. Because of their similarity to multivariate approaches like principal components analysis (PCA), these methods are comparatively straightforward ways of understanding the differences in morphology between classes. They also benefit from producing results that can be easily visualized, which aids in the interpretation and presentation of data and results. Most previous morphometric studies did not assess which amongst a set of alternative classification hypotheses was optimal. For example, studies such as those of</w:t>
@@ -510,7 +397,7 @@
     </w:p>
     <w:p>
       <w:r>
-        <w:t xml:space="preserve">Here, we used multiple supervised machine learning methods to compare different classification hypotheses. These methods provide different advantages for understanding how to classify taxa, as well as the accuracy of the resulting classifications. Although machine learning methods such as neural networks have been applied to studying shape variation</w:t>
+        <w:t xml:space="preserve">Here, we used an ensemble of supervised machine learning methods to compare the congruence of the morphological data to different classification hypotheses. Each of these methods provide different advantages for understanding how to classify taxa, as well as the accuracy of the resulting classifications. Although machine learning methods such as neural networks have been applied to studying shape variation</w:t>
       </w:r>
       <w:r>
         <w:t xml:space="preserve"> </w:t>
@@ -519,6 +406,9 @@
         <w:t xml:space="preserve">(Baylac, Villemant, and Simbolotti 2003; Dobigny et al. 2003; MacLeod 2007; van den Brink and Bokma 2011)</w:t>
       </w:r>
       <w:r>
+        <w:t xml:space="preserve"> </w:t>
+      </w:r>
+      <w:r>
         <w:t xml:space="preserve">, including in the context of automated taxon identification and classification of groups, the number of cases remains limited. In the current study, we not only consider pure classification accuracy but also use a statistic of classification strength that reflects the rate at which taxa are both accurately and inaccurately classified.</w:t>
       </w:r>
     </w:p>
@@ -739,7 +629,7 @@
         <w:t xml:space="preserve">(Holland 1992)</w:t>
       </w:r>
       <w:r>
-        <w:t xml:space="preserve">. Most of these studies considered how local biotic and abiotic factors may contribute to differences in carapace length and found that size can vary greatly between different populations</w:t>
+        <w:t xml:space="preserve">. Most of these studies considered how local biotic and abiotic factors may contribute to differences in carapace length, and they found that size can vary greatly between different populations</w:t>
       </w:r>
       <w:r>
         <w:t xml:space="preserve"> </w:t>
@@ -858,7 +748,174 @@
         <w:t xml:space="preserve"> </w:t>
       </w:r>
       <w:r>
-        <w:t xml:space="preserve">from three areas of the species range. This study concluded that geographic distance was a poor indicator of morphological differentiation, and instead hypothesized that geographic features such as breaks between different drainage basis are probably more important barriers to dispersal and interbreeding. Additionally,</w:t>
+        <w:t xml:space="preserve">from three areas of the species range. Holland concluded that geographic distance was a poor indicator of morphological differentiation, and instead hypothesized that geographic features such as breaks between different drainage basis are probably more important barriers to dispersal and interbreeding. Additionally, he suggested that morphological differences were more pronounced as the magnitude of barriers and distance increased, but this variation required many variables to adequately capture, implying only very subtle morphological differentiation between putatively distinct populations. Finally, Holland concluded that</w:t>
+      </w:r>
+      <w:r>
+        <w:t xml:space="preserve"> </w:t>
+      </w:r>
+      <w:r>
+        <w:rPr>
+          <w:i/>
+        </w:rPr>
+        <w:t xml:space="preserve">E. marmorata</w:t>
+      </w:r>
+      <w:r>
+        <w:t xml:space="preserve"> </w:t>
+      </w:r>
+      <w:r>
+        <w:t xml:space="preserve">is best classified as three distinct species: a northern species, a southern species, and a Columbia Basin species. This classification is similar to that of</w:t>
+      </w:r>
+      <w:r>
+        <w:t xml:space="preserve"> </w:t>
+      </w:r>
+      <w:r>
+        <w:t xml:space="preserve">Seeliger (1945)</w:t>
+      </w:r>
+      <w:r>
+        <w:t xml:space="preserve">, except elevated to the species level and without recognition of a distinct Baja species.</w:t>
+      </w:r>
+    </w:p>
+    <w:p>
+      <w:r>
+        <w:t xml:space="preserve">More recently, the phylogeography of</w:t>
+      </w:r>
+      <w:r>
+        <w:t xml:space="preserve"> </w:t>
+      </w:r>
+      <w:r>
+        <w:rPr>
+          <w:i/>
+        </w:rPr>
+        <w:t xml:space="preserve">E. marmorata</w:t>
+      </w:r>
+      <w:r>
+        <w:t xml:space="preserve"> </w:t>
+      </w:r>
+      <w:r>
+        <w:t xml:space="preserve">and the possibility of cryptic diversity was investigated using molecular data</w:t>
+      </w:r>
+      <w:r>
+        <w:t xml:space="preserve"> </w:t>
+      </w:r>
+      <w:r>
+        <w:t xml:space="preserve">(Spinks and Shaffer 2005; Spinks, Thomson, and Shaffer 2010; Spinks, Thomson, and Bradley Shaffer 2014)</w:t>
+      </w:r>
+      <w:r>
+        <w:t xml:space="preserve">. Based on mitochondrial DNA,</w:t>
+      </w:r>
+      <w:r>
+        <w:t xml:space="preserve"> </w:t>
+      </w:r>
+      <w:r>
+        <w:t xml:space="preserve">Spinks and Shaffer (2005)</w:t>
+      </w:r>
+      <w:r>
+        <w:t xml:space="preserve"> </w:t>
+      </w:r>
+      <w:r>
+        <w:t xml:space="preserve">recognized four subclades within</w:t>
+      </w:r>
+      <w:r>
+        <w:t xml:space="preserve"> </w:t>
+      </w:r>
+      <w:r>
+        <w:rPr>
+          <w:i/>
+        </w:rPr>
+        <w:t xml:space="preserve">E. marmorata</w:t>
+      </w:r>
+      <w:r>
+        <w:t xml:space="preserve">, a northern clade, a San Joaquin Valley clade, a Santa Barbara clade, and a southern clade. Analyses with nuclear DNA</w:t>
+      </w:r>
+      <w:r>
+        <w:t xml:space="preserve"> </w:t>
+      </w:r>
+      <w:r>
+        <w:t xml:space="preserve">(Spinks, Thomson, and Shaffer 2010)</w:t>
+      </w:r>
+      <w:r>
+        <w:t xml:space="preserve"> </w:t>
+      </w:r>
+      <w:r>
+        <w:t xml:space="preserve">and single-nucleotide polymorphism (SNP) data suggest a primarily north–south division in</w:t>
+      </w:r>
+      <w:r>
+        <w:t xml:space="preserve"> </w:t>
+      </w:r>
+      <w:r>
+        <w:rPr>
+          <w:i/>
+        </w:rPr>
+        <w:t xml:space="preserve">E. marmorata</w:t>
+      </w:r>
+      <w:r>
+        <w:t xml:space="preserve">, although these datasets differed from that of</w:t>
+      </w:r>
+      <w:r>
+        <w:t xml:space="preserve"> </w:t>
+      </w:r>
+      <w:r>
+        <w:t xml:space="preserve">Spinks and Shaffer (2005)</w:t>
+      </w:r>
+      <w:r>
+        <w:t xml:space="preserve"> </w:t>
+      </w:r>
+      <w:r>
+        <w:t xml:space="preserve">in the location of the break point</w:t>
+      </w:r>
+      <w:r>
+        <w:t xml:space="preserve"> </w:t>
+      </w:r>
+      <w:r>
+        <w:t xml:space="preserve">(Spinks, Thomson, and Bradley Shaffer 2014)</w:t>
+      </w:r>
+      <w:r>
+        <w:t xml:space="preserve">. All three studies discussed the potential taxonomic implications of their results, with</w:t>
+      </w:r>
+      <w:r>
+        <w:t xml:space="preserve"> </w:t>
+      </w:r>
+      <w:r>
+        <w:t xml:space="preserve">Spinks, Thomson, and Bradley Shaffer (2014)</w:t>
+      </w:r>
+      <w:r>
+        <w:t xml:space="preserve"> </w:t>
+      </w:r>
+      <w:r>
+        <w:t xml:space="preserve">going so far as to strongly advocate for the recognition of at least two species (</w:t>
+      </w:r>
+      <w:r>
+        <w:rPr>
+          <w:i/>
+        </w:rPr>
+        <w:t xml:space="preserve">E. marmorata</w:t>
+      </w:r>
+      <w:r>
+        <w:t xml:space="preserve"> </w:t>
+      </w:r>
+      <w:r>
+        <w:t xml:space="preserve">and</w:t>
+      </w:r>
+      <w:r>
+        <w:t xml:space="preserve"> </w:t>
+      </w:r>
+      <w:r>
+        <w:rPr>
+          <w:i/>
+        </w:rPr>
+        <w:t xml:space="preserve">E. pallida</w:t>
+      </w:r>
+      <w:r>
+        <w:t xml:space="preserve">), and a possible third based on populations in Baja California. However, they did not discuss in detail the morphological characters that would help to diagnose these species beyond those specified by</w:t>
+      </w:r>
+      <w:r>
+        <w:t xml:space="preserve"> </w:t>
+      </w:r>
+      <w:r>
+        <w:t xml:space="preserve">Seeliger (1945)</w:t>
+      </w:r>
+      <w:r>
+        <w:t xml:space="preserve">. Given that these characters are variable within the proposed species, and that</w:t>
       </w:r>
       <w:r>
         <w:t xml:space="preserve"> </w:t>
@@ -870,7 +927,7 @@
         <w:t xml:space="preserve"> </w:t>
       </w:r>
       <w:r>
-        <w:t xml:space="preserve">suggested that morphological differences were more pronounced as the magnitude of barriers and distance increased, but this variation required many variables to adequately capture, implying only very subtle morphological differentiation between putatively distinct populations. Finally, Holland concluded that</w:t>
+        <w:t xml:space="preserve">described shell shape variation that might be consistent with this taxonomy, a geometric morphometric analysis of shell shape might provide a reliable way to diagnose groups (whether species or subspecies) within</w:t>
       </w:r>
       <w:r>
         <w:t xml:space="preserve"> </w:t>
@@ -882,24 +939,12 @@
         <w:t xml:space="preserve">E. marmorata</w:t>
       </w:r>
       <w:r>
-        <w:t xml:space="preserve"> </w:t>
-      </w:r>
-      <w:r>
-        <w:t xml:space="preserve">is best classified as three distinct species: a northern species, a southern species, and a Columbia Basin species. This classification is similar to that of</w:t>
-      </w:r>
-      <w:r>
-        <w:t xml:space="preserve"> </w:t>
-      </w:r>
-      <w:r>
-        <w:t xml:space="preserve">Seeliger (1945)</w:t>
-      </w:r>
-      <w:r>
-        <w:t xml:space="preserve">, except elevated to the species level and without recognition of a distinct Baja species.</w:t>
-      </w:r>
-    </w:p>
-    <w:p>
-      <w:r>
-        <w:t xml:space="preserve">More recently, the phylogeography of</w:t>
+        <w:t xml:space="preserve">.</w:t>
+      </w:r>
+    </w:p>
+    <w:p>
+      <w:r>
+        <w:t xml:space="preserve">In this study, we attempt to estimate the best classification scheme of</w:t>
       </w:r>
       <w:r>
         <w:t xml:space="preserve"> </w:t>
@@ -914,28 +959,7 @@
         <w:t xml:space="preserve"> </w:t>
       </w:r>
       <w:r>
-        <w:t xml:space="preserve">and the possibility of cryptic diversity was investigated using molecular data</w:t>
-      </w:r>
-      <w:r>
-        <w:t xml:space="preserve"> </w:t>
-      </w:r>
-      <w:r>
-        <w:t xml:space="preserve">(Spinks and Shaffer 2005; Spinks, Thomson, and Shaffer 2010; Spinks, Thomson, and Bradley Shaffer 2014)</w:t>
-      </w:r>
-      <w:r>
-        <w:t xml:space="preserve">. Based on mitochondrial DNA,</w:t>
-      </w:r>
-      <w:r>
-        <w:t xml:space="preserve"> </w:t>
-      </w:r>
-      <w:r>
-        <w:t xml:space="preserve">Spinks and Shaffer (2005)</w:t>
-      </w:r>
-      <w:r>
-        <w:t xml:space="preserve"> </w:t>
-      </w:r>
-      <w:r>
-        <w:t xml:space="preserve">recognized four subclades within</w:t>
+        <w:t xml:space="preserve">based on variation in plastron (ventral shell) shape in order to determine whether this character is consistent with any of the proposed taxonomies of the</w:t>
       </w:r>
       <w:r>
         <w:t xml:space="preserve"> </w:t>
@@ -947,7 +971,56 @@
         <w:t xml:space="preserve">E. marmorata</w:t>
       </w:r>
       <w:r>
-        <w:t xml:space="preserve">, a northern clade, a San Joaquin Valley clade, a Santa Barbara clade, and a southern clade. Analyses with nuclear DNA</w:t>
+        <w:t xml:space="preserve"> </w:t>
+      </w:r>
+      <w:r>
+        <w:t xml:space="preserve">ecomplex.</w:t>
+      </w:r>
+    </w:p>
+    <w:p>
+      <w:r>
+        <w:t xml:space="preserve">We choose to analyze plastron shape for multiple reasons. First, it is very easy to collect geometric morphometric data on plastron shape from two-dimensional pictures as the structure is virtually flat. Additionally, this allows both museum specimens and individuals in the field to be analyzed together. Second, previous work has suggested that there are strong differences in plastron shape among traditionally recognized emydine species</w:t>
+      </w:r>
+      <w:r>
+        <w:t xml:space="preserve"> </w:t>
+      </w:r>
+      <w:r>
+        <w:t xml:space="preserve">(K. D. Angielczyk, Feldman, and Miller 2011)</w:t>
+      </w:r>
+      <w:r>
+        <w:t xml:space="preserve">. Finally, due to this previous study a large dataset was readily avaliable.</w:t>
+      </w:r>
+    </w:p>
+    <w:p>
+      <w:r>
+        <w:t xml:space="preserve">In the case of the</w:t>
+      </w:r>
+      <w:r>
+        <w:t xml:space="preserve"> </w:t>
+      </w:r>
+      <w:r>
+        <w:rPr>
+          <w:i/>
+        </w:rPr>
+        <w:t xml:space="preserve">E. marmorata</w:t>
+      </w:r>
+      <w:r>
+        <w:t xml:space="preserve"> </w:t>
+      </w:r>
+      <w:r>
+        <w:t xml:space="preserve">species complex, we hypothesize that if one or more of the proposed classification schemes are consistent with the morphological data then our ensemble approach fit to those hypotheses will have higher out-of-sample predictive performance than the more inconsistent hypotheses. However, if all of the classification schemes lead to equal out-of-sample predictive performance then we would conclude that the molecular based hypotheses are inconsistent with whatever information is present in the morphological data. Because of unclear geographic boundaries between subgroups of</w:t>
+      </w:r>
+      <w:r>
+        <w:t xml:space="preserve"> </w:t>
+      </w:r>
+      <w:r>
+        <w:rPr>
+          <w:i/>
+        </w:rPr>
+        <w:t xml:space="preserve">E. marmorata</w:t>
+      </w:r>
+      <w:r>
+        <w:t xml:space="preserve">, we compare multiple permutations of the</w:t>
       </w:r>
       <w:r>
         <w:t xml:space="preserve"> </w:t>
@@ -959,31 +1032,7 @@
         <w:t xml:space="preserve"> </w:t>
       </w:r>
       <w:r>
-        <w:t xml:space="preserve">and single-nucleotide polymorphism (SNP) data suggest a primarily north–south division in</w:t>
-      </w:r>
-      <w:r>
-        <w:t xml:space="preserve"> </w:t>
-      </w:r>
-      <w:r>
-        <w:rPr>
-          <w:i/>
-        </w:rPr>
-        <w:t xml:space="preserve">E. marmorata</w:t>
-      </w:r>
-      <w:r>
-        <w:t xml:space="preserve">, although these datasets differed from that of</w:t>
-      </w:r>
-      <w:r>
-        <w:t xml:space="preserve"> </w:t>
-      </w:r>
-      <w:r>
-        <w:t xml:space="preserve">Spinks and Shaffer (2005)</w:t>
-      </w:r>
-      <w:r>
-        <w:t xml:space="preserve"> </w:t>
-      </w:r>
-      <w:r>
-        <w:t xml:space="preserve">in the location of the break point. All three studies discussed the potential taxonomic implications of their results, with</w:t>
+        <w:t xml:space="preserve">and</w:t>
       </w:r>
       <w:r>
         <w:t xml:space="preserve"> </w:t>
@@ -995,125 +1044,7 @@
         <w:t xml:space="preserve"> </w:t>
       </w:r>
       <w:r>
-        <w:t xml:space="preserve">going so far as to strongly advocate for the recognition of at least two species (</w:t>
-      </w:r>
-      <w:r>
-        <w:rPr>
-          <w:i/>
-        </w:rPr>
-        <w:t xml:space="preserve">E. marmorata</w:t>
-      </w:r>
-      <w:r>
-        <w:t xml:space="preserve"> </w:t>
-      </w:r>
-      <w:r>
-        <w:t xml:space="preserve">and</w:t>
-      </w:r>
-      <w:r>
-        <w:t xml:space="preserve"> </w:t>
-      </w:r>
-      <w:r>
-        <w:rPr>
-          <w:i/>
-        </w:rPr>
-        <w:t xml:space="preserve">E. pallida</w:t>
-      </w:r>
-      <w:r>
-        <w:t xml:space="preserve">), and a possible third based on populations in Baja California. However, they did not discuss in detail the morphological characters that would help to diagnose these species beyond those specified by</w:t>
-      </w:r>
-      <w:r>
-        <w:t xml:space="preserve"> </w:t>
-      </w:r>
-      <w:r>
-        <w:t xml:space="preserve">Seeliger (1945)</w:t>
-      </w:r>
-      <w:r>
-        <w:t xml:space="preserve">. Given that these characters are variable within the proposed species, and that</w:t>
-      </w:r>
-      <w:r>
-        <w:t xml:space="preserve"> </w:t>
-      </w:r>
-      <w:r>
-        <w:t xml:space="preserve">Holland (1992)</w:t>
-      </w:r>
-      <w:r>
-        <w:t xml:space="preserve"> </w:t>
-      </w:r>
-      <w:r>
-        <w:t xml:space="preserve">described shell shape variation that might be consistent with this taxonomy, a geometric morphometric analysis of shell shape might provide a reliable way to diagnose groups (whether species or subspecies) within</w:t>
-      </w:r>
-      <w:r>
-        <w:t xml:space="preserve"> </w:t>
-      </w:r>
-      <w:r>
-        <w:rPr>
-          <w:i/>
-        </w:rPr>
-        <w:t xml:space="preserve">E. marmorata</w:t>
-      </w:r>
-      <w:r>
-        <w:t xml:space="preserve">.</w:t>
-      </w:r>
-    </w:p>
-    <w:p>
-      <w:r>
-        <w:t xml:space="preserve">In this study, we attempt to estimate the best classification scheme of</w:t>
-      </w:r>
-      <w:r>
-        <w:t xml:space="preserve"> </w:t>
-      </w:r>
-      <w:r>
-        <w:rPr>
-          <w:i/>
-        </w:rPr>
-        <w:t xml:space="preserve">E. marmorata</w:t>
-      </w:r>
-      <w:r>
-        <w:t xml:space="preserve"> </w:t>
-      </w:r>
-      <w:r>
-        <w:t xml:space="preserve">based on variation in plastron (ventral shell) shape in order to determine whether this character is consistent with any of the past divisions based on other morphological features or molecular data. We are particularly interested in whether any aspect of plastron shape can be used to reliably diagnose the proposed species of</w:t>
-      </w:r>
-      <w:r>
-        <w:t xml:space="preserve"> </w:t>
-      </w:r>
-      <w:r>
-        <w:t xml:space="preserve">Spinks, Thomson, and Bradley Shaffer (2014)</w:t>
-      </w:r>
-      <w:r>
-        <w:t xml:space="preserve">, and if so, the nature of that shape variation.</w:t>
-      </w:r>
-    </w:p>
-    <w:p>
-      <w:r>
-        <w:t xml:space="preserve">Because of unclear geographic boundaries between subgroups of</w:t>
-      </w:r>
-      <w:r>
-        <w:t xml:space="preserve"> </w:t>
-      </w:r>
-      <w:r>
-        <w:rPr>
-          <w:i/>
-        </w:rPr>
-        <w:t xml:space="preserve">E. marmorata</w:t>
-      </w:r>
-      <w:r>
-        <w:t xml:space="preserve">, we compare multiple hypotheses of morphologically– and molecularly–based classification. We hypothesize that if morphological variation corresponds to class assignment, it should be possible to determine the best classification hypothesis of</w:t>
-      </w:r>
-      <w:r>
-        <w:t xml:space="preserve"> </w:t>
-      </w:r>
-      <w:r>
-        <w:rPr>
-          <w:i/>
-        </w:rPr>
-        <w:t xml:space="preserve">E. marmorata</w:t>
-      </w:r>
-      <w:r>
-        <w:t xml:space="preserve"> </w:t>
-      </w:r>
-      <w:r>
-        <w:t xml:space="preserve">from amongst multiple candidate hypotheses. However, if morphological variation does not correspond to any of the standing hypothesis, then supervised learning model generalization performance will be poor.</w:t>
+        <w:t xml:space="preserve">hypotheses.</w:t>
       </w:r>
     </w:p>
     <w:bookmarkStart w:id="23" w:name="materials-and-methods"/>
@@ -1138,7 +1069,7 @@
     <w:bookmarkEnd w:id="24"/>
     <w:p>
       <w:r>
-        <w:t xml:space="preserve">Three different landmark-based morphometric datasets describing plastron variation were assembled for this analysis: specimens from seven distinct emydine species,</w:t>
+        <w:t xml:space="preserve">Three different geometric morphometric datasets describing turtle plastron variation were assembled for this analysis: 1) specimens from seven distinct emydine species; 2)</w:t>
       </w:r>
       <w:r>
         <w:t xml:space="preserve"> </w:t>
@@ -1153,7 +1084,31 @@
         <w:t xml:space="preserve"> </w:t>
       </w:r>
       <w:r>
-        <w:t xml:space="preserve">specimens from both subspecies, and</w:t>
+        <w:t xml:space="preserve">specimens from the two main subspecies (</w:t>
+      </w:r>
+      <w:r>
+        <w:rPr>
+          <w:i/>
+        </w:rPr>
+        <w:t xml:space="preserve">T. scripta elgans</w:t>
+      </w:r>
+      <w:r>
+        <w:t xml:space="preserve"> </w:t>
+      </w:r>
+      <w:r>
+        <w:t xml:space="preserve">and</w:t>
+      </w:r>
+      <w:r>
+        <w:t xml:space="preserve"> </w:t>
+      </w:r>
+      <w:r>
+        <w:rPr>
+          <w:i/>
+        </w:rPr>
+        <w:t xml:space="preserve">T. scripta scripta</w:t>
+      </w:r>
+      <w:r>
+        <w:t xml:space="preserve">); and 3)</w:t>
       </w:r>
       <w:r>
         <w:t xml:space="preserve"> </w:t>
@@ -1168,7 +1123,16 @@
         <w:t xml:space="preserve"> </w:t>
       </w:r>
       <w:r>
-        <w:t xml:space="preserve">specimens from across its geographic range. We chose to focus on adults because significant changes in plastron shape occur over the course of ontogeny in</w:t>
+        <w:t xml:space="preserve">specimens from across the species’ geographic range. The first two datasets are intended to serve as a test of whether machine learning techniques can differentiate species-level groupings of emydine turtles using plastron shape. We expect that the first dataset represents a low-complexity dataset given the high level of plastron shape disparty that exists among these species</w:t>
+      </w:r>
+      <w:r>
+        <w:t xml:space="preserve"> </w:t>
+      </w:r>
+      <w:r>
+        <w:t xml:space="preserve">(K. D. Angielczyk, Feldman, and Miller 2011)</w:t>
+      </w:r>
+      <w:r>
+        <w:t xml:space="preserve">, whereas the second dataset should be relatively higher in complexity than the first. Ultimately, we expect that the third dataset to be of the highest complexity and our biggest analytical challenge. For all datasets we chose to focus on adults because significant changes in plastron shape occur over the course of ontogeny in</w:t>
       </w:r>
       <w:r>
         <w:t xml:space="preserve"> </w:t>
@@ -1197,7 +1161,117 @@
     </w:p>
     <w:p>
       <w:r>
-        <w:t xml:space="preserve">The first dataset is a compilation of 101 specimens of</w:t>
+        <w:t xml:space="preserve">The first dataset we analyzed includes 578 total specimens from the following species:</w:t>
+      </w:r>
+      <w:r>
+        <w:t xml:space="preserve"> </w:t>
+      </w:r>
+      <w:r>
+        <w:rPr>
+          <w:i/>
+        </w:rPr>
+        <w:t xml:space="preserve">Clemmys guttata</w:t>
+      </w:r>
+      <w:r>
+        <w:t xml:space="preserve">,</w:t>
+      </w:r>
+      <w:r>
+        <w:t xml:space="preserve"> </w:t>
+      </w:r>
+      <w:r>
+        <w:rPr>
+          <w:i/>
+        </w:rPr>
+        <w:t xml:space="preserve">Emys blandigii</w:t>
+      </w:r>
+      <w:r>
+        <w:t xml:space="preserve">,</w:t>
+      </w:r>
+      <w:r>
+        <w:t xml:space="preserve"> </w:t>
+      </w:r>
+      <w:r>
+        <w:rPr>
+          <w:i/>
+        </w:rPr>
+        <w:t xml:space="preserve">Emys orbicularis</w:t>
+      </w:r>
+      <w:r>
+        <w:t xml:space="preserve">,</w:t>
+      </w:r>
+      <w:r>
+        <w:t xml:space="preserve"> </w:t>
+      </w:r>
+      <w:r>
+        <w:rPr>
+          <w:i/>
+        </w:rPr>
+        <w:t xml:space="preserve">Glyptemys insculpta</w:t>
+      </w:r>
+      <w:r>
+        <w:t xml:space="preserve">,</w:t>
+      </w:r>
+      <w:r>
+        <w:t xml:space="preserve"> </w:t>
+      </w:r>
+      <w:r>
+        <w:rPr>
+          <w:i/>
+        </w:rPr>
+        <w:t xml:space="preserve">Glyptemys muhlenbergii</w:t>
+      </w:r>
+      <w:r>
+        <w:t xml:space="preserve">,</w:t>
+      </w:r>
+      <w:r>
+        <w:t xml:space="preserve"> </w:t>
+      </w:r>
+      <w:r>
+        <w:rPr>
+          <w:i/>
+        </w:rPr>
+        <w:t xml:space="preserve">Terrapene coahuila</w:t>
+      </w:r>
+      <w:r>
+        <w:t xml:space="preserve">, and</w:t>
+      </w:r>
+      <w:r>
+        <w:t xml:space="preserve"> </w:t>
+      </w:r>
+      <w:r>
+        <w:rPr>
+          <w:i/>
+        </w:rPr>
+        <w:t xml:space="preserve">Terrapene ornata</w:t>
+      </w:r>
+      <w:r>
+        <w:t xml:space="preserve">. These specimens are a subset of those used in</w:t>
+      </w:r>
+      <w:r>
+        <w:t xml:space="preserve"> </w:t>
+      </w:r>
+      <w:r>
+        <w:t xml:space="preserve">K. D. Angielczyk, Feldman, and Miller (2011)</w:t>
+      </w:r>
+      <w:r>
+        <w:t xml:space="preserve"> </w:t>
+      </w:r>
+      <w:r>
+        <w:t xml:space="preserve">and</w:t>
+      </w:r>
+      <w:r>
+        <w:t xml:space="preserve"> </w:t>
+      </w:r>
+      <w:r>
+        <w:t xml:space="preserve">K. D. Angielczyk and Feldman (2013)</w:t>
+      </w:r>
+      <w:r>
+        <w:t xml:space="preserve">.</w:t>
+      </w:r>
+    </w:p>
+    <w:p>
+      <w:r>
+        <w:t xml:space="preserve">The second dataset is a compilation of 101 specimens of two subspecies of</w:t>
       </w:r>
       <w:r>
         <w:t xml:space="preserve"> </w:t>
@@ -1233,7 +1307,7 @@
         <w:rPr>
           <w:i/>
         </w:rPr>
-        <w:t xml:space="preserve">T. scripta scripta</w:t>
+        <w:t xml:space="preserve">T. scripta elegans</w:t>
       </w:r>
       <w:r>
         <w:t xml:space="preserve">. These landmark data are new to this study.</w:t>
@@ -1241,16 +1315,28 @@
     </w:p>
     <w:p>
       <w:r>
-        <w:t xml:space="preserve">The second dataset, we analyzed 578 total specimens from the following species:</w:t>
-      </w:r>
-      <w:r>
-        <w:t xml:space="preserve"> </w:t>
-      </w:r>
-      <w:r>
-        <w:rPr>
-          <w:i/>
-        </w:rPr>
-        <w:t xml:space="preserve">Emys blandigii</w:t>
+        <w:t xml:space="preserve">The final dataset dataset is of 366 adult</w:t>
+      </w:r>
+      <w:r>
+        <w:t xml:space="preserve"> </w:t>
+      </w:r>
+      <w:r>
+        <w:rPr>
+          <w:i/>
+        </w:rPr>
+        <w:t xml:space="preserve">E. marmorata</w:t>
+      </w:r>
+      <w:r>
+        <w:t xml:space="preserve"> </w:t>
+      </w:r>
+      <w:r>
+        <w:t xml:space="preserve">museum specimens. These speciemens represent a subset of those included in</w:t>
+      </w:r>
+      <w:r>
+        <w:t xml:space="preserve"> </w:t>
+      </w:r>
+      <w:r>
+        <w:t xml:space="preserve">K. D. Angielczyk and Sheets (2007)</w:t>
       </w:r>
       <w:r>
         <w:t xml:space="preserve">,</w:t>
@@ -1259,10 +1345,25 @@
         <w:t xml:space="preserve"> </w:t>
       </w:r>
       <w:r>
-        <w:rPr>
-          <w:i/>
-        </w:rPr>
-        <w:t xml:space="preserve">Terrapene coahuila</w:t>
+        <w:t xml:space="preserve">K. D. Angielczyk, Feldman, and Miller (2011)</w:t>
+      </w:r>
+      <w:r>
+        <w:t xml:space="preserve">, and</w:t>
+      </w:r>
+      <w:r>
+        <w:t xml:space="preserve"> </w:t>
+      </w:r>
+      <w:r>
+        <w:t xml:space="preserve">K. D. Angielczyk and Feldman (2013)</w:t>
+      </w:r>
+      <w:r>
+        <w:t xml:space="preserve">. Because</w:t>
+      </w:r>
+      <w:r>
+        <w:t xml:space="preserve"> </w:t>
+      </w:r>
+      <w:r>
+        <w:t xml:space="preserve">Spinks and Shaffer (2005)</w:t>
       </w:r>
       <w:r>
         <w:t xml:space="preserve">,</w:t>
@@ -1271,46 +1372,7 @@
         <w:t xml:space="preserve"> </w:t>
       </w:r>
       <w:r>
-        <w:rPr>
-          <w:i/>
-        </w:rPr>
-        <w:t xml:space="preserve">Clemmys guttata</w:t>
-      </w:r>
-      <w:r>
-        <w:t xml:space="preserve">,</w:t>
-      </w:r>
-      <w:r>
-        <w:t xml:space="preserve"> </w:t>
-      </w:r>
-      <w:r>
-        <w:rPr>
-          <w:i/>
-        </w:rPr>
-        <w:t xml:space="preserve">Glyptemys insculpta</w:t>
-      </w:r>
-      <w:r>
-        <w:t xml:space="preserve">,</w:t>
-      </w:r>
-      <w:r>
-        <w:t xml:space="preserve"> </w:t>
-      </w:r>
-      <w:r>
-        <w:rPr>
-          <w:i/>
-        </w:rPr>
-        <w:t xml:space="preserve">Glyptemys muhlenbergii</w:t>
-      </w:r>
-      <w:r>
-        <w:t xml:space="preserve">,</w:t>
-      </w:r>
-      <w:r>
-        <w:t xml:space="preserve"> </w:t>
-      </w:r>
-      <w:r>
-        <w:rPr>
-          <w:i/>
-        </w:rPr>
-        <w:t xml:space="preserve">Emys orbicularis</w:t>
+        <w:t xml:space="preserve">Spinks, Thomson, and Shaffer (2010)</w:t>
       </w:r>
       <w:r>
         <w:t xml:space="preserve">, and</w:t>
@@ -1319,39 +1381,33 @@
         <w:t xml:space="preserve"> </w:t>
       </w:r>
       <w:r>
-        <w:rPr>
-          <w:i/>
-        </w:rPr>
-        <w:t xml:space="preserve">Terrapene ornata</w:t>
-      </w:r>
-      <w:r>
-        <w:t xml:space="preserve">. Like the first data set, these specimens are a subset of those used in</w:t>
-      </w:r>
-      <w:r>
-        <w:t xml:space="preserve"> </w:t>
-      </w:r>
-      <w:r>
-        <w:t xml:space="preserve">K. D. Angielczyk, Feldman, and Miller (2011)</w:t>
-      </w:r>
-      <w:r>
-        <w:t xml:space="preserve"> </w:t>
-      </w:r>
-      <w:r>
-        <w:t xml:space="preserve">and</w:t>
-      </w:r>
-      <w:r>
-        <w:t xml:space="preserve"> </w:t>
-      </w:r>
-      <w:r>
-        <w:t xml:space="preserve">K. D. Angielczyk and Feldman (2013)</w:t>
-      </w:r>
-      <w:r>
-        <w:t xml:space="preserve">.</w:t>
-      </w:r>
-    </w:p>
-    <w:p>
-      <w:r>
-        <w:t xml:space="preserve">The final dataset dataset included 354 adult</w:t>
+        <w:t xml:space="preserve">Spinks, Thomson, and Bradley Shaffer (2014)</w:t>
+      </w:r>
+      <w:r>
+        <w:t xml:space="preserve"> </w:t>
+      </w:r>
+      <w:r>
+        <w:t xml:space="preserve">did not use vouchered specimens we were not able to directly sample the individuals in their studies, our specimen classifications were based solely on the geographic information, not explicit assignment using molecular data. For each taxonomic hypothesis, each specimen was assigned to one of the possible classes based on geographic occurrence data recorded in museum collection archives. In cases where precise latitude and longitude information were not available we estimated them from locality information. Because the exact barriers between different biogeographic regions are unknown and unclear, we represented each hypothesis with multiple possible realizations representing the classification uncertainty for specimens present at the geographic boundaries. The taxonmic hypotheses and sub-hypotheses for the</w:t>
+      </w:r>
+      <w:r>
+        <w:t xml:space="preserve"> </w:t>
+      </w:r>
+      <w:r>
+        <w:rPr>
+          <w:i/>
+        </w:rPr>
+        <w:t xml:space="preserve">E. marorata</w:t>
+      </w:r>
+      <w:r>
+        <w:t xml:space="preserve"> </w:t>
+      </w:r>
+      <w:r>
+        <w:t xml:space="preserve">used here are presented in Table [tab:hypotheses].</w:t>
+      </w:r>
+    </w:p>
+    <w:p>
+      <w:r>
+        <w:t xml:space="preserve">Sex information was known only for a subset of the total dataset and was not included as a predictor of classification. Instead, we estimated the degree by which specimens cluster morphologically by sex in order to determine how much of a potential biasing factor sexual dimorphism could be for our analysis of the</w:t>
       </w:r>
       <w:r>
         <w:t xml:space="preserve"> </w:t>
@@ -1366,43 +1422,36 @@
         <w:t xml:space="preserve"> </w:t>
       </w:r>
       <w:r>
-        <w:t xml:space="preserve">museum specimens; a subset of those included in</w:t>
-      </w:r>
-      <w:r>
-        <w:t xml:space="preserve"> </w:t>
-      </w:r>
-      <w:r>
-        <w:t xml:space="preserve">K. D. Angielczyk and Sheets (2007)</w:t>
-      </w:r>
-      <w:r>
-        <w:t xml:space="preserve">,</w:t>
-      </w:r>
-      <w:r>
-        <w:t xml:space="preserve"> </w:t>
-      </w:r>
-      <w:r>
-        <w:t xml:space="preserve">K. D. Angielczyk, Feldman, and Miller (2011)</w:t>
-      </w:r>
-      <w:r>
-        <w:t xml:space="preserve">, and</w:t>
-      </w:r>
-      <w:r>
-        <w:t xml:space="preserve"> </w:t>
-      </w:r>
-      <w:r>
-        <w:t xml:space="preserve">K. D. Angielczyk and Feldman (2013)</w:t>
-      </w:r>
-      <w:r>
-        <w:t xml:space="preserve">. We assigned a classification to each specimen for the different binning schemes based on geographic occurrence data recorded in museum collection archives. When precise latitude and longitude information were not available we estimated them from locality information. Because</w:t>
-      </w:r>
-      <w:r>
-        <w:t xml:space="preserve"> </w:t>
-      </w:r>
-      <w:r>
-        <w:t xml:space="preserve">Spinks and Shaffer (2005)</w:t>
-      </w:r>
-      <w:r>
-        <w:t xml:space="preserve">,</w:t>
+        <w:t xml:space="preserve">species complex.</w:t>
+      </w:r>
+    </w:p>
+    <w:p>
+      <w:r>
+        <w:t xml:space="preserve">[h]</w:t>
+      </w:r>
+      <w:r>
+        <w:t xml:space="preserve"> </w:t>
+      </w:r>
+      <w:r>
+        <w:t xml:space="preserve">image</w:t>
+      </w:r>
+      <w:r>
+        <w:t xml:space="preserve"> </w:t>
+      </w:r>
+      <w:r>
+        <w:t xml:space="preserve">[fig:plastra]</w:t>
+      </w:r>
+    </w:p>
+    <w:p/>
+    <w:p>
+      <w:r>
+        <w:t xml:space="preserve">l l l Abbreviation &amp; Number of classes &amp; citation</w:t>
+      </w:r>
+      <w:r>
+        <w:cr/>
+      </w:r>
+      <w:r>
+        <w:t xml:space="preserve">SP10.1 &amp; 3 &amp;</w:t>
       </w:r>
       <w:r>
         <w:t xml:space="preserve"> </w:t>
@@ -1411,7 +1460,34 @@
         <w:t xml:space="preserve">Spinks, Thomson, and Shaffer (2010)</w:t>
       </w:r>
       <w:r>
-        <w:t xml:space="preserve">, and</w:t>
+        <w:cr/>
+      </w:r>
+      <w:r>
+        <w:t xml:space="preserve">SP10.2 &amp; 3 &amp;</w:t>
+      </w:r>
+      <w:r>
+        <w:t xml:space="preserve"> </w:t>
+      </w:r>
+      <w:r>
+        <w:t xml:space="preserve">Spinks, Thomson, and Shaffer (2010)</w:t>
+      </w:r>
+      <w:r>
+        <w:cr/>
+      </w:r>
+      <w:r>
+        <w:t xml:space="preserve">SP10.3 &amp; 4 &amp;</w:t>
+      </w:r>
+      <w:r>
+        <w:t xml:space="preserve"> </w:t>
+      </w:r>
+      <w:r>
+        <w:t xml:space="preserve">Spinks, Thomson, and Shaffer (2010)</w:t>
+      </w:r>
+      <w:r>
+        <w:cr/>
+      </w:r>
+      <w:r>
+        <w:t xml:space="preserve">SP14.1 &amp; 2 &amp;</w:t>
       </w:r>
       <w:r>
         <w:t xml:space="preserve"> </w:t>
@@ -1420,37 +1496,10 @@
         <w:t xml:space="preserve">Spinks, Thomson, and Bradley Shaffer (2014)</w:t>
       </w:r>
       <w:r>
-        <w:t xml:space="preserve"> </w:t>
-      </w:r>
-      <w:r>
-        <w:t xml:space="preserve">did not use vouchered specimens we were not able to directly sample the individuals in their studies. Therefore our specimen classifications were based solely on the geographic information, not explicit assignment using molecular data. Because the exact barriers between different biogeographic regions are unknown and unclear, we represented some hypothesis with two schemes for a total of six different schemes. These schemes differed based on where geographic boundaries were assigned. This changes the classification of certain individuals near the boundaries between groups, providing a test of the robustness of the classification schemes. Sex information was only know for a subset of the total dataset and was not included as a predictor of classification. Sex information was used to determine if observations cluster by sex or not. The scheme names are as follows: Mito 1 and 2 correspond to</w:t>
-      </w:r>
-      <w:r>
-        <w:t xml:space="preserve"> </w:t>
-      </w:r>
-      <w:r>
-        <w:t xml:space="preserve">Spinks and Shaffer (2005)</w:t>
-      </w:r>
-      <w:r>
-        <w:t xml:space="preserve">, Mito 3 corresponds to</w:t>
-      </w:r>
-      <w:r>
-        <w:t xml:space="preserve"> </w:t>
-      </w:r>
-      <w:r>
-        <w:t xml:space="preserve">Spinks, Thomson, and Shaffer (2010)</w:t>
-      </w:r>
-      <w:r>
-        <w:t xml:space="preserve">, Morph 1 and Morph 2 correspond to</w:t>
-      </w:r>
-      <w:r>
-        <w:t xml:space="preserve"> </w:t>
-      </w:r>
-      <w:r>
-        <w:t xml:space="preserve">Holland (1992)</w:t>
-      </w:r>
-      <w:r>
-        <w:t xml:space="preserve">, and Nuclear corresponds to</w:t>
+        <w:cr/>
+      </w:r>
+      <w:r>
+        <w:t xml:space="preserve">SP14.2 &amp; 4 &amp;</w:t>
       </w:r>
       <w:r>
         <w:t xml:space="preserve"> </w:t>
@@ -1459,24 +1508,12 @@
         <w:t xml:space="preserve">Spinks, Thomson, and Bradley Shaffer (2014)</w:t>
       </w:r>
       <w:r>
-        <w:t xml:space="preserve">.</w:t>
-      </w:r>
-    </w:p>
-    <w:p>
-      <w:r>
-        <w:t xml:space="preserve">[h]</w:t>
-      </w:r>
-      <w:r>
-        <w:t xml:space="preserve"> </w:t>
-      </w:r>
-      <w:r>
-        <w:t xml:space="preserve">image</w:t>
-      </w:r>
-      <w:r>
-        <w:t xml:space="preserve"> </w:t>
-      </w:r>
-      <w:r>
-        <w:t xml:space="preserve">[fig:plastra]</w:t>
+        <w:cr/>
+      </w:r>
+    </w:p>
+    <w:p>
+      <w:r>
+        <w:t xml:space="preserve">[tab:hypotheses]</w:t>
       </w:r>
     </w:p>
     <w:p>
@@ -1502,7 +1539,7 @@
         <w:t xml:space="preserve"> </w:t>
       </w:r>
       <w:r>
-        <w:t xml:space="preserve">to digitize 19 landmarks (Fig. [fig:plastra]). Seventeen of the landmarks are at the endpoints or intersection of the keratinous plastral scutes that cover the plastron. Twelve of the landmarks were symmetrical across the axis of symmetry. Because damage prevented the digitization of all the symmetric landmarks in some specimens, we reflected landmarks across the axis of symmetry (i.e. midline) prior to analysis and used the average position of each symmetrical pair. In cases where damage or incompleteness prevented symmetric landmarks from being determined, we used only the single member of the pair. We conducted all subsequent analyses on the resulting</w:t>
+        <w:t xml:space="preserve">to digitize 19 two-dimensional landmarks (Fig. [fig:plastra]). Seventeen of the landmarks are at the endpoints or intersection of the keratinous plastral scutes that cover the plastron. Twelve of the landmarks were symmetrical across the axis of symmetry. Because damage prevented the digitization of all the symmetric landmarks in some specimens, we reflected landmarks across the axis of symmetry (i.e. midline) prior to analysis and used the average position of each symmetrical pair. In cases where damage or incompleteness prevented symmetric landmarks from being determined, we used only the single member of the pair. We conducted all subsequent analyses on the resulting</w:t>
       </w:r>
       <w:r>
         <w:t xml:space="preserve"> </w:t>
@@ -1550,7 +1587,7 @@
         <w:t xml:space="preserve"> </w:t>
       </w:r>
       <w:r>
-        <w:t xml:space="preserve">(R Core Team 2016; Dryden 2013)</w:t>
+        <w:t xml:space="preserve">([CSL BIBLIOGRAPHIC DATA ERROR: reference "R2016" not found.]; [CSL BIBLIOGRAPHIC DATA ERROR: reference "Dryden2013" not found.])</w:t>
       </w:r>
       <w:r>
         <w:t xml:space="preserve">.</w:t>
@@ -1568,17 +1605,19 @@
     <w:bookmarkEnd w:id="25"/>
     <w:p>
       <w:r>
-        <w:t xml:space="preserve">We estimated the possible effect of digitization error CITATIONS on our results by comparing within (replicated) specimen Procrustes distances to the distances between classification scheme centroids. 10 randomly selected specimen both for this study and an additional four times. These 50 landmark configurations were then Procrustes superimposed. A range of four Procrustes distances were then calculated as the average of the pairwise distances between each of the replicate configurations.</w:t>
-      </w:r>
-    </w:p>
-    <w:p>
-      <w:r>
-        <w:t xml:space="preserve">The relative magnitude of digitization error was calculated as the ratio between the average of the within-species replicate distances and the average distance between any two configurations in the replicate dataset. The goal of this ratio is to determine if the within group distances are on average smaller than the between individual distances; a value of 0 indicates perfect grouping, a value of 1 indicates no difference between grouping and no grouping, and a value of 1+ indicates that the grouping is counter-intuitive to the data.</w:t>
-      </w:r>
-    </w:p>
-    <w:p>
-      <w:r>
-        <w:t xml:space="preserve">Turtles are well known to demonstrate strong sexual dimorphism in carapace shape CITATION. To test for issues surrounding sexual dimorphism in our</w:t>
+        <w:t xml:space="preserve">We estimated the possible effect of digitization error</w:t>
+      </w:r>
+      <w:r>
+        <w:t xml:space="preserve"> </w:t>
+      </w:r>
+      <w:r>
+        <w:t xml:space="preserve">(Arnqvist and Mårtensson 1998; von Cramon-Taubadel, Frazier, and Lahr 2007; Munoz-Munoz F. and Perpinan D. 2010)</w:t>
+      </w:r>
+      <w:r>
+        <w:t xml:space="preserve"> </w:t>
+      </w:r>
+      <w:r>
+        <w:t xml:space="preserve">on our results by comparing within (replicated) specimen Procrustes distances to the distances between classification scheme centroids. Ten randomly selected</w:t>
       </w:r>
       <w:r>
         <w:t xml:space="preserve"> </w:t>
@@ -1593,7 +1632,50 @@
         <w:t xml:space="preserve"> </w:t>
       </w:r>
       <w:r>
-        <w:t xml:space="preserve">data set, we used a simple permutation test to determine if the distance between the mean female and male shapes is greater than expected when the sex labels are randomly shuffled. Because not all of our specimens have sex identifications associated with them, this analysis was done using a subset of the data.</w:t>
+        <w:t xml:space="preserve">specimens were each digitized four times, with the original set of digitized coordinates serving as a fifth replicate. These 50 landmark configurations were then Procrustes superimposed. A range of four Procrustes distances was then calculated as the average of the pairwise distances between each of the replicate configurations of a given specimen.</w:t>
+      </w:r>
+    </w:p>
+    <w:p>
+      <w:r>
+        <w:t xml:space="preserve">For each specimen, the difference in shape caused by digitization was calculated as the mean of all pairwise Procrustes distances between the five replicates of that specimen. The average distance between any two digitizations was calculated as the mean of all pairwise Procrustes distances between all replicates for all specimens. The ratio between these two values was used to assess the magnitude of variation caused by digitization. The goal of this ratio is to determine if the within group distances are on average smaller than the between individual distances; a value of 0 indicates perfect grouping, a value of 1 indicates no difference between grouping and no grouping, and a value of 1+ indicates that the grouping is counter-intuitive to the data.</w:t>
+      </w:r>
+    </w:p>
+    <w:p>
+      <w:r>
+        <w:rPr>
+          <w:i/>
+        </w:rPr>
+        <w:t xml:space="preserve">Emys marmorata</w:t>
+      </w:r>
+      <w:r>
+        <w:t xml:space="preserve"> </w:t>
+      </w:r>
+      <w:r>
+        <w:t xml:space="preserve">is known to display sexual dimorhpism in plastron shape, particulary the present of a plastra concavity in males</w:t>
+      </w:r>
+      <w:r>
+        <w:t xml:space="preserve"> </w:t>
+      </w:r>
+      <w:r>
+        <w:t xml:space="preserve">(Seeliger 1945)</w:t>
+      </w:r>
+      <w:r>
+        <w:t xml:space="preserve">. To test for biases resulting from sexual dimorphism in our</w:t>
+      </w:r>
+      <w:r>
+        <w:t xml:space="preserve"> </w:t>
+      </w:r>
+      <w:r>
+        <w:rPr>
+          <w:i/>
+        </w:rPr>
+        <w:t xml:space="preserve">E. marmorata</w:t>
+      </w:r>
+      <w:r>
+        <w:t xml:space="preserve"> </w:t>
+      </w:r>
+      <w:r>
+        <w:t xml:space="preserve">data set, we used a simple permutation test to determine if the distance between the mean female and male shapes is greater than expected when the sex labels are randomly shuffled. Because not all of our specimens have sex identifications associated with them, this analysis was done using a subset of the data (257 of 360).</w:t>
       </w:r>
     </w:p>
     <w:bookmarkStart w:id="26" w:name="supervised-learning-approaches"/>
@@ -1608,39 +1690,7 @@
     <w:bookmarkEnd w:id="26"/>
     <w:p>
       <w:r>
-        <w:t xml:space="preserve">The maximum set of possible predictors or features used for any model are the first 25 principal components (PCs), scaled centroid size, and the interaction between scaled centroid size and PC 1. Size and the interaction between size and PC 1 were included as predictors in order to account for a possible interaction between size and shape over the duration of an individual as well as potential size differences between classes, even if this is unlikely</w:t>
-      </w:r>
-      <w:r>
-        <w:t xml:space="preserve"> </w:t>
-      </w:r>
-      <w:r>
-        <w:t xml:space="preserve">(Seeliger 1945; Holland 1992)</w:t>
-      </w:r>
-      <w:r>
-        <w:t xml:space="preserve">. We say</w:t>
-      </w:r>
-      <w:r>
-        <w:t xml:space="preserve"> </w:t>
-      </w:r>
-      <w:r>
-        <w:t xml:space="preserve">“</w:t>
-      </w:r>
-      <w:r>
-        <w:t xml:space="preserve">maximum set</w:t>
-      </w:r>
-      <w:r>
-        <w:t xml:space="preserve">”</w:t>
-      </w:r>
-      <w:r>
-        <w:t xml:space="preserve"> </w:t>
-      </w:r>
-      <w:r>
-        <w:t xml:space="preserve">because the best or selected models based on 5-fold cross-validation does need not to, nor will they likely, include all predictors possible (see below).</w:t>
-      </w:r>
-    </w:p>
-    <w:p>
-      <w:r>
-        <w:t xml:space="preserve">This approach is in many ways analogous to PCA regression. PCA regression takes advantage of two aspects of PCA for improving regression fit</w:t>
+        <w:t xml:space="preserve">Instead of relying on a single supervised learning method, we chose to use an ensemble approach where muliple model types are used in concert so that any congruence between the them increases our support for that conclusion over another</w:t>
       </w:r>
       <w:r>
         <w:t xml:space="preserve"> </w:t>
@@ -1649,292 +1699,7 @@
         <w:t xml:space="preserve">(Hastie, Tibshirani, and Friedman 2009)</w:t>
       </w:r>
       <w:r>
-        <w:t xml:space="preserve">. Because the PCs of shape are by definition orthogonal, allowing them to easily as independent predictors or features of class membership without fear of collinearity.</w:t>
-      </w:r>
-    </w:p>
-    <w:p>
-      <w:r>
-        <w:t xml:space="preserve">In classification studies, such as this one, a common metric of performance is the receiver operating characteristic (ROC) which is the relationship between the false and true positive rates</w:t>
-      </w:r>
-      <w:r>
-        <w:t xml:space="preserve"> </w:t>
-      </w:r>
-      <w:r>
-        <w:t xml:space="preserve">(Hastie, Tibshirani, and Friedman 2009)</w:t>
-      </w:r>
-      <w:r>
-        <w:t xml:space="preserve">. The area under the ROC curve (AUC) is then the derived estimate of the model performance; AUC ranges from 0.5 to 1 which corresponding to performance similar to random guesses and perfect classification rates, respectively</w:t>
-      </w:r>
-      <w:r>
-        <w:t xml:space="preserve"> </w:t>
-      </w:r>
-      <w:r>
-        <w:t xml:space="preserve">(Hastie, Tibshirani, and Friedman 2009)</w:t>
-      </w:r>
-      <w:r>
-        <w:t xml:space="preserve">. Both ROC and AUC are preferable to simple classification accuracy when class membership is unbalanced, as it is in these analyses</w:t>
-      </w:r>
-      <w:r>
-        <w:t xml:space="preserve"> </w:t>
-      </w:r>
-      <w:r>
-        <w:t xml:space="preserve">(Hastie, Tibshirani, and Friedman 2009)</w:t>
-      </w:r>
-      <w:r>
-        <w:t xml:space="preserve">. The standard ROC and AUC calculations are defined only for binary classifications, which is not the case for our seven species and</w:t>
-      </w:r>
-      <w:r>
-        <w:t xml:space="preserve"> </w:t>
-      </w:r>
-      <w:r>
-        <w:rPr>
-          <w:i/>
-        </w:rPr>
-        <w:t xml:space="preserve">Emys</w:t>
-      </w:r>
-      <w:r>
-        <w:t xml:space="preserve"> </w:t>
-      </w:r>
-      <w:r>
-        <w:t xml:space="preserve">complex datasets. To generalize this approach for situations with multiple response classes, we used an all-against-one strategy where the model AUC is the average of the AUC values from the multiple binary comparisons of one class compared to all others</w:t>
-      </w:r>
-      <w:r>
-        <w:t xml:space="preserve"> </w:t>
-      </w:r>
-      <w:r>
-        <w:t xml:space="preserve">(Hand and Till 2001)</w:t>
-      </w:r>
-      <w:r>
-        <w:t xml:space="preserve">.</w:t>
-      </w:r>
-    </w:p>
-    <w:p>
-      <w:r>
-        <w:t xml:space="preserve">We adopted a training and testing paradigm for selecting parsimonious models and estimating their overall error rates</w:t>
-      </w:r>
-      <w:r>
-        <w:t xml:space="preserve"> </w:t>
-      </w:r>
-      <w:r>
-        <w:t xml:space="preserve">(Hastie, Tibshirani, and Friedman 2009; Kuhn and Johnson 2013)</w:t>
-      </w:r>
-      <w:r>
-        <w:t xml:space="preserve">. Within-sample model performance is inherently biased upwards, so model evaluation requires overcoming this bias. With very large sample sizes, as in this study, part of the sample can be used as the</w:t>
-      </w:r>
-      <w:r>
-        <w:t xml:space="preserve"> </w:t>
-      </w:r>
-      <w:r>
-        <w:t xml:space="preserve">“</w:t>
-      </w:r>
-      <w:r>
-        <w:t xml:space="preserve">training set</w:t>
-      </w:r>
-      <w:r>
-        <w:t xml:space="preserve">”</w:t>
-      </w:r>
-      <w:r>
-        <w:t xml:space="preserve"> </w:t>
-      </w:r>
-      <w:r>
-        <w:t xml:space="preserve">and the remainder acts as the</w:t>
-      </w:r>
-      <w:r>
-        <w:t xml:space="preserve"> </w:t>
-      </w:r>
-      <w:r>
-        <w:t xml:space="preserve">“</w:t>
-      </w:r>
-      <w:r>
-        <w:t xml:space="preserve">testing set.</w:t>
-      </w:r>
-      <w:r>
-        <w:t xml:space="preserve">”</w:t>
-      </w:r>
-      <w:r>
-        <w:t xml:space="preserve"> </w:t>
-      </w:r>
-      <w:r>
-        <w:t xml:space="preserve">In this approach, following all cleaning and vetting, the data is split into a training dataset and a testing dataset. The former is used for fitting the model where as the later is used for measuring model performance, a process called model generalization. In this analysis, we used 80% of samples as the training set while the remaining 20% were used as the testing set.</w:t>
-      </w:r>
-    </w:p>
-    <w:p>
-      <w:r>
-        <w:t xml:space="preserve">For a given supervised learning method, we compared the fit of 27 models as the average AUC from 10 rounds of 5-fold cross-validation. Cross-validation is an approach for estimating the average out-of-sample predictive error of a model by simulating out-of-sample data from the training data itself</w:t>
-      </w:r>
-      <w:r>
-        <w:t xml:space="preserve"> </w:t>
-      </w:r>
-      <w:r>
-        <w:t xml:space="preserve">(Hastie, Tibshirani, and Friedman 2009)</w:t>
-      </w:r>
-      <w:r>
-        <w:t xml:space="preserve">. In a single round of</w:t>
-      </w:r>
-      <w:r>
-        <w:t xml:space="preserve"> </w:t>
-      </w:r>
-      <m:oMath>
-        <m:r>
-          <m:rPr/>
-          <m:t>k</m:t>
-        </m:r>
-      </m:oMath>
-      <w:r>
-        <w:t xml:space="preserve">-fold cross-validation, the training data is divided into</w:t>
-      </w:r>
-      <w:r>
-        <w:t xml:space="preserve"> </w:t>
-      </w:r>
-      <m:oMath>
-        <m:r>
-          <m:rPr/>
-          <m:t>k</m:t>
-        </m:r>
-      </m:oMath>
-      <w:r>
-        <w:t xml:space="preserve"> </w:t>
-      </w:r>
-      <w:r>
-        <w:t xml:space="preserve">blocks where the model is fit to</w:t>
-      </w:r>
-      <w:r>
-        <w:t xml:space="preserve"> </w:t>
-      </w:r>
-      <m:oMath>
-        <m:r>
-          <m:rPr/>
-          <m:t>k</m:t>
-        </m:r>
-        <m:r>
-          <m:rPr/>
-          <m:t>−</m:t>
-        </m:r>
-        <m:r>
-          <m:rPr/>
-          <m:t>1</m:t>
-        </m:r>
-      </m:oMath>
-      <w:r>
-        <w:t xml:space="preserve"> </w:t>
-      </w:r>
-      <w:r>
-        <w:t xml:space="preserve">blocks and the values of the</w:t>
-      </w:r>
-      <w:r>
-        <w:t xml:space="preserve"> </w:t>
-      </w:r>
-      <m:oMath>
-        <m:r>
-          <m:rPr/>
-          <m:t>k</m:t>
-        </m:r>
-      </m:oMath>
-      <w:r>
-        <w:t xml:space="preserve">th block are predicted; this is then repeated for all combinations of blocks. Within each round, the predictive performance metrics is averaged across all folds. Finally, the predictive performance metric is the averaged across all rounds of</w:t>
-      </w:r>
-      <w:r>
-        <w:t xml:space="preserve"> </w:t>
-      </w:r>
-      <m:oMath>
-        <m:r>
-          <m:rPr/>
-          <m:t>k</m:t>
-        </m:r>
-      </m:oMath>
-      <w:r>
-        <w:t xml:space="preserve">-fold cross-validation. This process was implemented using the R package</w:t>
-      </w:r>
-      <w:r>
-        <w:t xml:space="preserve"> </w:t>
-      </w:r>
-      <w:r>
-        <w:rPr>
-          <w:rStyle w:val="VerbatimChar"/>
-        </w:rPr>
-        <w:t xml:space="preserve">caret</w:t>
-      </w:r>
-      <w:r>
-        <w:t xml:space="preserve"> </w:t>
-      </w:r>
-      <w:r>
-        <w:t xml:space="preserve">(Kuhn 2013)</w:t>
-      </w:r>
-      <w:r>
-        <w:t xml:space="preserve">.</w:t>
-      </w:r>
-    </w:p>
-    <w:p>
-      <w:r>
-        <w:t xml:space="preserve">For a given supervised learning method, the</w:t>
-      </w:r>
-      <w:r>
-        <w:t xml:space="preserve"> </w:t>
-      </w:r>
-      <w:r>
-        <w:t xml:space="preserve">“</w:t>
-      </w:r>
-      <w:r>
-        <w:t xml:space="preserve">best</w:t>
-      </w:r>
-      <w:r>
-        <w:t xml:space="preserve">”</w:t>
-      </w:r>
-      <w:r>
-        <w:t xml:space="preserve"> </w:t>
-      </w:r>
-      <w:r>
-        <w:t xml:space="preserve">trained model is that the highest mean AUC as estimated from 5-fold cross-validation. The selected or final model, however, is the next most parsimonious model that is within one standard error of the best model; this is a variant on the</w:t>
-      </w:r>
-      <w:r>
-        <w:t xml:space="preserve"> </w:t>
-      </w:r>
-      <w:r>
-        <w:t xml:space="preserve">“</w:t>
-      </w:r>
-      <w:r>
-        <w:t xml:space="preserve">one-standard error</w:t>
-      </w:r>
-      <w:r>
-        <w:t xml:space="preserve">”</w:t>
-      </w:r>
-      <w:r>
-        <w:t xml:space="preserve"> </w:t>
-      </w:r>
-      <w:r>
-        <w:t xml:space="preserve">rule from</w:t>
-      </w:r>
-      <w:r>
-        <w:t xml:space="preserve"> </w:t>
-      </w:r>
-      <w:r>
-        <w:t xml:space="preserve">Hastie, Tibshirani, and Friedman (2009)</w:t>
-      </w:r>
-      <w:r>
-        <w:t xml:space="preserve">.</w:t>
-      </w:r>
-    </w:p>
-    <w:p>
-      <w:r>
-        <w:t xml:space="preserve">Instead of relying on a single supervised learning method, we chose to use an ensemble of multiple approaches so that the congruence between the them could be used as a means of</w:t>
-      </w:r>
-      <w:r>
-        <w:t xml:space="preserve"> </w:t>
-      </w:r>
-      <w:r>
-        <w:t xml:space="preserve">“</w:t>
-      </w:r>
-      <w:r>
-        <w:t xml:space="preserve">support</w:t>
-      </w:r>
-      <w:r>
-        <w:t xml:space="preserve">”</w:t>
-      </w:r>
-      <w:r>
-        <w:t xml:space="preserve"> </w:t>
-      </w:r>
-      <w:r>
-        <w:t xml:space="preserve">for one conclusion or another. The supervised learning methods used here are described in Table [tab:methods]. Each of these methods makes different assumptions, treat data differently, and can produce different qualities of classification results depending on the nature of the data</w:t>
+        <w:t xml:space="preserve">. The supervised learning methods used here are named in Table [tab:methods]. Each of these methods makes different assumptions, treats data differently, and can produce different classification results depending on the nature of the data</w:t>
       </w:r>
       <w:r>
         <w:t xml:space="preserve"> </w:t>
@@ -2055,7 +1820,10 @@
               <w:jc w:val="left"/>
             </w:pPr>
             <w:r>
-              <w:t xml:space="preserve">Venables and Ripley (2002)</w:t>
+              <w:t xml:space="preserve"> </w:t>
+            </w:r>
+            <w:r>
+              <w:t xml:space="preserve">([CSL BIBLIOGRAPHIC DATA ERROR: reference "Venables2002" not found.])</w:t>
             </w:r>
           </w:p>
         </w:tc>
@@ -2097,7 +1865,10 @@
               <w:jc w:val="left"/>
             </w:pPr>
             <w:r>
-              <w:t xml:space="preserve">Venables and Ripley (2002)</w:t>
+              <w:t xml:space="preserve"> </w:t>
+            </w:r>
+            <w:r>
+              <w:t xml:space="preserve">([CSL BIBLIOGRAPHIC DATA ERROR: reference "Venables2002" not found.])</w:t>
             </w:r>
           </w:p>
         </w:tc>
@@ -2139,7 +1910,10 @@
               <w:jc w:val="left"/>
             </w:pPr>
             <w:r>
-              <w:t xml:space="preserve">Hastie et al. (2015)</w:t>
+              <w:t xml:space="preserve"> </w:t>
+            </w:r>
+            <w:r>
+              <w:t xml:space="preserve">([CSL BIBLIOGRAPHIC DATA ERROR: reference "mdapack" not found.])</w:t>
             </w:r>
           </w:p>
         </w:tc>
@@ -2181,7 +1955,10 @@
               <w:jc w:val="left"/>
             </w:pPr>
             <w:r>
-              <w:t xml:space="preserve">Venables and Ripley (2002)</w:t>
+              <w:t xml:space="preserve"> </w:t>
+            </w:r>
+            <w:r>
+              <w:t xml:space="preserve">([CSL BIBLIOGRAPHIC DATA ERROR: reference "Venables2002" not found.])</w:t>
             </w:r>
           </w:p>
         </w:tc>
@@ -2223,7 +2000,10 @@
               <w:jc w:val="left"/>
             </w:pPr>
             <w:r>
-              <w:t xml:space="preserve">Liaw and Wiener (2002)</w:t>
+              <w:t xml:space="preserve"> </w:t>
+            </w:r>
+            <w:r>
+              <w:t xml:space="preserve">([CSL BIBLIOGRAPHIC DATA ERROR: reference "Liaw2002" not found.])</w:t>
             </w:r>
           </w:p>
         </w:tc>
@@ -2234,6 +2014,316 @@
         <w:t xml:space="preserve">[tab:methods]</w:t>
       </w:r>
     </w:p>
+    <w:p>
+      <w:r>
+        <w:t xml:space="preserve">The maximum set of possible predictors or features used for any model of our dataset is comprised of the first 25 principal components (PCs), scaled centroid size, and the interaction between scaled centroid size and PC 1. Additional interaction terms were not considered because of model complexity/sample size concerns. Size and the interaction between size and PC 1 were included as predictors to account for known ontogenetic variation in plastron shape</w:t>
+      </w:r>
+      <w:r>
+        <w:t xml:space="preserve"> </w:t>
+      </w:r>
+      <w:r>
+        <w:t xml:space="preserve">(K. D. Angielczyk and Feldman 2013)</w:t>
+      </w:r>
+      <w:r>
+        <w:t xml:space="preserve"> </w:t>
+      </w:r>
+      <w:r>
+        <w:t xml:space="preserve">as well as potential size differences between classes, even if this is unlikely</w:t>
+      </w:r>
+      <w:r>
+        <w:t xml:space="preserve"> </w:t>
+      </w:r>
+      <w:r>
+        <w:t xml:space="preserve">(Seeliger 1945; Holland 1992)</w:t>
+      </w:r>
+      <w:r>
+        <w:t xml:space="preserve">. These data constitute a</w:t>
+      </w:r>
+      <w:r>
+        <w:t xml:space="preserve"> </w:t>
+      </w:r>
+      <w:r>
+        <w:t xml:space="preserve">“</w:t>
+      </w:r>
+      <w:r>
+        <w:t xml:space="preserve">maximum set</w:t>
+      </w:r>
+      <w:r>
+        <w:t xml:space="preserve">”</w:t>
+      </w:r>
+      <w:r>
+        <w:t xml:space="preserve"> </w:t>
+      </w:r>
+      <w:r>
+        <w:t xml:space="preserve">because the best or selected models based on five-fold cross-validation need not, and likely will not, include all predictors possible (see below). Because our supervised learning models use PCs as predictors, this approach is in many ways analogous to PCA regression. PCA regression takes advantage of reduction and orthogonality PCs to improve regression fit</w:t>
+      </w:r>
+      <w:r>
+        <w:t xml:space="preserve"> </w:t>
+      </w:r>
+      <w:r>
+        <w:t xml:space="preserve">(Hastie, Tibshirani, and Friedman 2009)</w:t>
+      </w:r>
+      <w:r>
+        <w:t xml:space="preserve">. Because the PCs of shape are by definition orthogonal, they can easily serve as independent predictors or features of class membership without fear of collinearity.</w:t>
+      </w:r>
+    </w:p>
+    <w:p>
+      <w:r>
+        <w:t xml:space="preserve">We adopted a training and testing paradigm for selecting parsimonious models and estimating their overall error rates</w:t>
+      </w:r>
+      <w:r>
+        <w:t xml:space="preserve"> </w:t>
+      </w:r>
+      <w:r>
+        <w:t xml:space="preserve">(Hastie, Tibshirani, and Friedman 2009; Kuhn and Johnson 2013)</w:t>
+      </w:r>
+      <w:r>
+        <w:t xml:space="preserve">. Within-sample model performance is inherently biased upwards, so model evaluation requires overcoming this bias. With very large sample sizes, as in this study, part of the sample can be used as the</w:t>
+      </w:r>
+      <w:r>
+        <w:t xml:space="preserve"> </w:t>
+      </w:r>
+      <w:r>
+        <w:t xml:space="preserve">“</w:t>
+      </w:r>
+      <w:r>
+        <w:t xml:space="preserve">training set</w:t>
+      </w:r>
+      <w:r>
+        <w:t xml:space="preserve">”</w:t>
+      </w:r>
+      <w:r>
+        <w:t xml:space="preserve"> </w:t>
+      </w:r>
+      <w:r>
+        <w:t xml:space="preserve">and the remainder acts as the</w:t>
+      </w:r>
+      <w:r>
+        <w:t xml:space="preserve"> </w:t>
+      </w:r>
+      <w:r>
+        <w:t xml:space="preserve">“</w:t>
+      </w:r>
+      <w:r>
+        <w:t xml:space="preserve">testing set.</w:t>
+      </w:r>
+      <w:r>
+        <w:t xml:space="preserve">”</w:t>
+      </w:r>
+      <w:r>
+        <w:t xml:space="preserve"> </w:t>
+      </w:r>
+      <w:r>
+        <w:t xml:space="preserve">In this approach, following all cleaning and vetting, the data are split into a training dataset and a testing dataset. The former is used for fitting the model whereas the later is used for measuring model performance, a process called model generalization. In this analysis, we used 80% of samples as the training set while the remaining 20% were used as the testing set.</w:t>
+      </w:r>
+    </w:p>
+    <w:p>
+      <w:r>
+        <w:t xml:space="preserve">In classification studies, such as this one, a common metric of performance is the receiver operating characteristic (ROC) which is the relationship between the false and true positive rates</w:t>
+      </w:r>
+      <w:r>
+        <w:t xml:space="preserve"> </w:t>
+      </w:r>
+      <w:r>
+        <w:t xml:space="preserve">(Hastie, Tibshirani, and Friedman 2009)</w:t>
+      </w:r>
+      <w:r>
+        <w:t xml:space="preserve">. The area under the ROC curve (AUC) is the derived estimate of the model performance; AUC ranges from 0.5 to 1 which correspond to performance similar to random guesses and perfect classification rates, respectively</w:t>
+      </w:r>
+      <w:r>
+        <w:t xml:space="preserve"> </w:t>
+      </w:r>
+      <w:r>
+        <w:t xml:space="preserve">(Hastie, Tibshirani, and Friedman 2009)</w:t>
+      </w:r>
+      <w:r>
+        <w:t xml:space="preserve">. Both ROC and AUC are preferable to simple classification accuracy when class membership is unbalanced, as it is in these analyses</w:t>
+      </w:r>
+      <w:r>
+        <w:t xml:space="preserve"> </w:t>
+      </w:r>
+      <w:r>
+        <w:t xml:space="preserve">(Hastie, Tibshirani, and Friedman 2009)</w:t>
+      </w:r>
+      <w:r>
+        <w:t xml:space="preserve">. The standard ROC and AUC calculations are defined only for binary classifications, which is not the case for our seven species and</w:t>
+      </w:r>
+      <w:r>
+        <w:t xml:space="preserve"> </w:t>
+      </w:r>
+      <w:r>
+        <w:rPr>
+          <w:i/>
+        </w:rPr>
+        <w:t xml:space="preserve">Emys</w:t>
+      </w:r>
+      <w:r>
+        <w:t xml:space="preserve"> </w:t>
+      </w:r>
+      <w:r>
+        <w:t xml:space="preserve">complex datasets. To generalize this approach for situations with multiple response classes, we used an all-against-one strategy where the model AUC is the average of the AUC values from the multiple binary comparisons of one class compared to all others</w:t>
+      </w:r>
+      <w:r>
+        <w:t xml:space="preserve"> </w:t>
+      </w:r>
+      <w:r>
+        <w:t xml:space="preserve">(Hand and Till 2001)</w:t>
+      </w:r>
+      <w:r>
+        <w:t xml:space="preserve">.</w:t>
+      </w:r>
+    </w:p>
+    <w:p>
+      <w:r>
+        <w:t xml:space="preserve">For a given supervised learning method, we compared the fit of 27 models as the average AUC from 10 rounds of five-fold cross-validation. Cross-validation is an approach for estimating the average out-of-sample predictive error of a model by simulating out-of-sample data from the training dataset itself</w:t>
+      </w:r>
+      <w:r>
+        <w:t xml:space="preserve"> </w:t>
+      </w:r>
+      <w:r>
+        <w:t xml:space="preserve">(Hastie, Tibshirani, and Friedman 2009)</w:t>
+      </w:r>
+      <w:r>
+        <w:t xml:space="preserve">. In a single round of</w:t>
+      </w:r>
+      <w:r>
+        <w:t xml:space="preserve"> </w:t>
+      </w:r>
+      <m:oMath>
+        <m:r>
+          <m:rPr/>
+          <m:t>k</m:t>
+        </m:r>
+      </m:oMath>
+      <w:r>
+        <w:t xml:space="preserve">-fold cross-validation, the training data are divided into</w:t>
+      </w:r>
+      <w:r>
+        <w:t xml:space="preserve"> </w:t>
+      </w:r>
+      <m:oMath>
+        <m:r>
+          <m:rPr/>
+          <m:t>k</m:t>
+        </m:r>
+      </m:oMath>
+      <w:r>
+        <w:t xml:space="preserve"> </w:t>
+      </w:r>
+      <w:r>
+        <w:t xml:space="preserve">blocks where the model is fit to</w:t>
+      </w:r>
+      <w:r>
+        <w:t xml:space="preserve"> </w:t>
+      </w:r>
+      <m:oMath>
+        <m:r>
+          <m:rPr/>
+          <m:t>k</m:t>
+        </m:r>
+        <m:r>
+          <m:rPr/>
+          <m:t>−</m:t>
+        </m:r>
+        <m:r>
+          <m:rPr/>
+          <m:t>1</m:t>
+        </m:r>
+      </m:oMath>
+      <w:r>
+        <w:t xml:space="preserve"> </w:t>
+      </w:r>
+      <w:r>
+        <w:t xml:space="preserve">blocks and the values of the</w:t>
+      </w:r>
+      <w:r>
+        <w:t xml:space="preserve"> </w:t>
+      </w:r>
+      <m:oMath>
+        <m:r>
+          <m:rPr/>
+          <m:t>k</m:t>
+        </m:r>
+      </m:oMath>
+      <w:r>
+        <w:t xml:space="preserve">th block are predicted. This is repeated for all combinations of blocks. Within each round, the predictive performance metrics are averaged across all folds. Finally, the predictive performance metric is the averaged across all rounds of</w:t>
+      </w:r>
+      <w:r>
+        <w:t xml:space="preserve"> </w:t>
+      </w:r>
+      <m:oMath>
+        <m:r>
+          <m:rPr/>
+          <m:t>k</m:t>
+        </m:r>
+      </m:oMath>
+      <w:r>
+        <w:t xml:space="preserve">-fold cross-validation. This process was implemented using the R package</w:t>
+      </w:r>
+      <w:r>
+        <w:t xml:space="preserve"> </w:t>
+      </w:r>
+      <w:r>
+        <w:rPr>
+          <w:rStyle w:val="VerbatimChar"/>
+        </w:rPr>
+        <w:t xml:space="preserve">caret</w:t>
+      </w:r>
+      <w:r>
+        <w:t xml:space="preserve"> </w:t>
+      </w:r>
+      <w:r>
+        <w:t xml:space="preserve">([CSL BIBLIOGRAPHIC DATA ERROR: reference "KuhnMAN2013" not found.])</w:t>
+      </w:r>
+      <w:r>
+        <w:t xml:space="preserve">. For a given supervised learning method, the</w:t>
+      </w:r>
+      <w:r>
+        <w:t xml:space="preserve"> </w:t>
+      </w:r>
+      <w:r>
+        <w:t xml:space="preserve">“</w:t>
+      </w:r>
+      <w:r>
+        <w:t xml:space="preserve">best</w:t>
+      </w:r>
+      <w:r>
+        <w:t xml:space="preserve">”</w:t>
+      </w:r>
+      <w:r>
+        <w:t xml:space="preserve"> </w:t>
+      </w:r>
+      <w:r>
+        <w:t xml:space="preserve">trained model is that with the highest mean AUC as estimated from five-fold cross-validation. The selected or final model, however, is the next most parsimonious model that is within one standard error of the best model; this is a variant on the</w:t>
+      </w:r>
+      <w:r>
+        <w:t xml:space="preserve"> </w:t>
+      </w:r>
+      <w:r>
+        <w:t xml:space="preserve">“</w:t>
+      </w:r>
+      <w:r>
+        <w:t xml:space="preserve">one-standard error</w:t>
+      </w:r>
+      <w:r>
+        <w:t xml:space="preserve">”</w:t>
+      </w:r>
+      <w:r>
+        <w:t xml:space="preserve"> </w:t>
+      </w:r>
+      <w:r>
+        <w:t xml:space="preserve">rule from</w:t>
+      </w:r>
+      <w:r>
+        <w:t xml:space="preserve"> </w:t>
+      </w:r>
+      <w:r>
+        <w:t xml:space="preserve">Hastie, Tibshirani, and Friedman (2009)</w:t>
+      </w:r>
+      <w:r>
+        <w:t xml:space="preserve">. This rule is applied to ameliorate the chance of selecting an overly complex model.</w:t>
+      </w:r>
+    </w:p>
     <w:bookmarkStart w:id="27" w:name="results"/>
     <w:p>
       <w:pPr>
@@ -2341,7 +2431,7 @@
         <w:t xml:space="preserve"> </w:t>
       </w:r>
       <w:r>
-        <w:t xml:space="preserve">dataset show no clear connection between plastron shape and any of the six proposed classification schemes (Fig. [fig:emys</w:t>
+        <w:t xml:space="preserve">dataset show no clear connection between plastron shape and any of the proposed classification schemes (Fig. [fig:emys</w:t>
       </w:r>
       <w:r>
         <w:rPr>
@@ -2350,7 +2440,7 @@
         <w:t xml:space="preserve">p</w:t>
       </w:r>
       <w:r>
-        <w:t xml:space="preserve">ca]). The first PC axis of shape variation appears to be very structured by differences in individual centroid size (Fig. [fig:emys</w:t>
+        <w:t xml:space="preserve">ca]). The first PC axis of shape variation appears to be primarily structured by differences in individual centroid size (Fig. [fig:emys</w:t>
       </w:r>
       <w:r>
         <w:rPr>
@@ -2414,7 +2504,7 @@
         <w:t xml:space="preserve">t</w:t>
       </w:r>
       <w:r>
-        <w:t xml:space="preserve">est]). The difference between the centroids of both sexes is very small; the sexes overlap much more than expected from a null distribution formed by permuting the sex-labels.</w:t>
+        <w:t xml:space="preserve">est]). The difference in mean shape between the sexes is very small; the sexes overlap slightly more than is expected from a null distribution based on permuting the sex-labels.</w:t>
       </w:r>
     </w:p>
     <w:p>
@@ -2454,7 +2544,7 @@
         <w:t xml:space="preserve">r</w:t>
       </w:r>
       <w:r>
-        <w:t xml:space="preserve">es]). The ratio of the average within-individual distance to the average distance between individuals for the replicated datasets is 1.11; this indicates that the grouping is slightly counter-intuitive to the data. This value provides a baseline by which to understand how distinct the groupings are, where other ratios are compared to the correction ratio</w:t>
+        <w:t xml:space="preserve">es]). The ratio of the average within-individual distance to the average distance between individuals for the replicated datasets is 1.11; this indicates that the grouping is slightly counter-intuitive to the data and is consistent with all shapes being very similar regardless of individual identity. This value also provides a baseline by which to understand how distinct the groupings are, where other ratios are compared to the correction ratio</w:t>
       </w:r>
       <w:r>
         <w:t xml:space="preserve"> </w:t>
@@ -2526,7 +2616,7 @@
         <w:t xml:space="preserve"> </w:t>
       </w:r>
       <w:r>
-        <w:t xml:space="preserve">classification schemes appear to be barely be distinct, with their within:between ratios being approximate 1 which indicates that the differences between groupings are approximately as different as any two random individuals are (Table [tab:rep</w:t>
+        <w:t xml:space="preserve">classification schemes appear to be barely be distinct, with their within:between ratios approximating 1. This indicates that the magnitude of the differences between groupings is approximately the same as the difference as any two random individuals (Table [tab:rep</w:t>
       </w:r>
       <w:r>
         <w:rPr>
@@ -2759,7 +2849,7 @@
               <w:jc w:val="left"/>
             </w:pPr>
             <w:r>
-              <w:t xml:space="preserve">Mito 1</w:t>
+              <w:t xml:space="preserve">SP10.1</w:t>
             </w:r>
           </w:p>
         </w:tc>
@@ -2769,7 +2859,7 @@
               <w:jc w:val="center"/>
             </w:pPr>
             <w:r>
-              <w:t xml:space="preserve">0.92</w:t>
+              <w:t xml:space="preserve">0.93</w:t>
             </w:r>
           </w:p>
         </w:tc>
@@ -2779,7 +2869,7 @@
               <w:jc w:val="center"/>
             </w:pPr>
             <w:r>
-              <w:t xml:space="preserve">1.02</w:t>
+              <w:t xml:space="preserve">1.03</w:t>
             </w:r>
           </w:p>
         </w:tc>
@@ -2798,7 +2888,7 @@
               <w:jc w:val="left"/>
             </w:pPr>
             <w:r>
-              <w:t xml:space="preserve">Mito 2</w:t>
+              <w:t xml:space="preserve">SP10.2</w:t>
             </w:r>
           </w:p>
         </w:tc>
@@ -2808,7 +2898,7 @@
               <w:jc w:val="center"/>
             </w:pPr>
             <w:r>
-              <w:t xml:space="preserve">0.92</w:t>
+              <w:t xml:space="preserve">0.93</w:t>
             </w:r>
           </w:p>
         </w:tc>
@@ -2818,7 +2908,7 @@
               <w:jc w:val="center"/>
             </w:pPr>
             <w:r>
-              <w:t xml:space="preserve">1.02</w:t>
+              <w:t xml:space="preserve">1.03</w:t>
             </w:r>
           </w:p>
         </w:tc>
@@ -2837,7 +2927,7 @@
               <w:jc w:val="left"/>
             </w:pPr>
             <w:r>
-              <w:t xml:space="preserve">Mito 3</w:t>
+              <w:t xml:space="preserve">SP10.3</w:t>
             </w:r>
           </w:p>
         </w:tc>
@@ -2876,7 +2966,7 @@
               <w:jc w:val="left"/>
             </w:pPr>
             <w:r>
-              <w:t xml:space="preserve">Morph 1</w:t>
+              <w:t xml:space="preserve">SP14.1</w:t>
             </w:r>
           </w:p>
         </w:tc>
@@ -2915,7 +3005,7 @@
               <w:jc w:val="left"/>
             </w:pPr>
             <w:r>
-              <w:t xml:space="preserve">Morph 2</w:t>
+              <w:t xml:space="preserve">SP14.2</w:t>
             </w:r>
           </w:p>
         </w:tc>
@@ -2925,7 +3015,7 @@
               <w:jc w:val="center"/>
             </w:pPr>
             <w:r>
-              <w:t xml:space="preserve">0.83</w:t>
+              <w:t xml:space="preserve">0.87</w:t>
             </w:r>
           </w:p>
         </w:tc>
@@ -2935,46 +3025,7 @@
               <w:jc w:val="center"/>
             </w:pPr>
             <w:r>
-              <w:t xml:space="preserve">0.92</w:t>
-            </w:r>
-          </w:p>
-        </w:tc>
-      </w:tr>
-      <w:tr>
-        <w:tc>
-          <w:p>
-            <w:pPr>
-              <w:jc w:val="left"/>
-            </w:pPr>
-          </w:p>
-        </w:tc>
-        <w:tc>
-          <w:p>
-            <w:pPr>
-              <w:jc w:val="left"/>
-            </w:pPr>
-            <w:r>
-              <w:t xml:space="preserve">Nuclear</w:t>
-            </w:r>
-          </w:p>
-        </w:tc>
-        <w:tc>
-          <w:p>
-            <w:pPr>
-              <w:jc w:val="center"/>
-            </w:pPr>
-            <w:r>
-              <w:t xml:space="preserve">0.90</w:t>
-            </w:r>
-          </w:p>
-        </w:tc>
-        <w:tc>
-          <w:p>
-            <w:pPr>
-              <w:jc w:val="center"/>
-            </w:pPr>
-            <w:r>
-              <w:t xml:space="preserve">1</w:t>
+              <w:t xml:space="preserve">0.97</w:t>
             </w:r>
           </w:p>
         </w:tc>
@@ -3006,7 +3057,7 @@
     <w:bookmarkEnd w:id="29"/>
     <w:p>
       <w:r>
-        <w:t xml:space="preserve">Analysis of the seven morphologically-distinct species and the</w:t>
+        <w:t xml:space="preserve">Analysis of the seven morphologically and genetically distinct species and the</w:t>
       </w:r>
       <w:r>
         <w:t xml:space="preserve"> </w:t>
@@ -3030,7 +3081,7 @@
         <w:t xml:space="preserve"> </w:t>
       </w:r>
       <w:r>
-        <w:t xml:space="preserve">datasets indicate that these classifications are sufficiently morphologically distinct. Both in-sample and out-of-sample classification have AUC values of approximately 1 for all methods (Fig. [fig:other</w:t>
+        <w:t xml:space="preserve">datasets indicate that these classifications are sufficiently morphologically distinct to be differentiated on the basis of plastron shape. Both in-sample and out-of-sample classification have AUC values of approximately 1 for all methods, implying near-perfect classification rates (Fig. [fig:other</w:t>
       </w:r>
       <w:r>
         <w:rPr>
@@ -3057,7 +3108,7 @@
         <w:t xml:space="preserve">o</w:t>
       </w:r>
       <w:r>
-        <w:t xml:space="preserve">os]). These results demonstrate that when there are distinctions between the states of the classification schemes, the methods used here can recover them.</w:t>
+        <w:t xml:space="preserve">os]). These results demonstrate that when there are distinctions between the states of the classification schemes (i.e. differences in plastron shape that correlate with the different taxonomic groups), the methods used here can recover them.</w:t>
       </w:r>
     </w:p>
     <w:p>
@@ -3123,22 +3174,24 @@
         <w:t xml:space="preserve">s</w:t>
       </w:r>
       <w:r>
-        <w:t xml:space="preserve">el]). As was the case with the</w:t>
-      </w:r>
-      <w:r>
-        <w:t xml:space="preserve"> </w:t>
-      </w:r>
-      <w:r>
-        <w:rPr>
-          <w:i/>
-        </w:rPr>
-        <w:t xml:space="preserve">Trachemys</w:t>
-      </w:r>
-      <w:r>
-        <w:t xml:space="preserve"> </w:t>
-      </w:r>
-      <w:r>
-        <w:t xml:space="preserve">dataset (Fig. [fig:other</w:t>
+        <w:t xml:space="preserve">el]).</w:t>
+      </w:r>
+    </w:p>
+    <w:p>
+      <w:r>
+        <w:t xml:space="preserve">[ht]</w:t>
+      </w:r>
+      <w:r>
+        <w:t xml:space="preserve"> </w:t>
+      </w:r>
+      <w:r>
+        <w:t xml:space="preserve">image</w:t>
+      </w:r>
+      <w:r>
+        <w:t xml:space="preserve"> </w:t>
+      </w:r>
+      <w:r>
+        <w:t xml:space="preserve">[fig:emys</w:t>
       </w:r>
       <w:r>
         <w:rPr>
@@ -3147,7 +3200,27 @@
         <w:t xml:space="preserve">s</w:t>
       </w:r>
       <w:r>
-        <w:t xml:space="preserve">el]), the neural net models are the least well-performing models compared to all others used (Fig. [fig:emys</w:t>
+        <w:t xml:space="preserve">el]</w:t>
+      </w:r>
+    </w:p>
+    <w:p>
+      <w:r>
+        <w:t xml:space="preserve">Observed AUC values for all of the optimal models are lower for the</w:t>
+      </w:r>
+      <w:r>
+        <w:t xml:space="preserve"> </w:t>
+      </w:r>
+      <w:r>
+        <w:rPr>
+          <w:i/>
+        </w:rPr>
+        <w:t xml:space="preserve">E. marmorata</w:t>
+      </w:r>
+      <w:r>
+        <w:t xml:space="preserve"> </w:t>
+      </w:r>
+      <w:r>
+        <w:t xml:space="preserve">dataset(Fig. [fig:emys</w:t>
       </w:r>
       <w:r>
         <w:rPr>
@@ -3156,47 +3229,7 @@
         <w:t xml:space="preserve">s</w:t>
       </w:r>
       <w:r>
-        <w:t xml:space="preserve">el]).</w:t>
-      </w:r>
-    </w:p>
-    <w:p>
-      <w:r>
-        <w:t xml:space="preserve">[ht]</w:t>
-      </w:r>
-      <w:r>
-        <w:t xml:space="preserve"> </w:t>
-      </w:r>
-      <w:r>
-        <w:t xml:space="preserve">image</w:t>
-      </w:r>
-      <w:r>
-        <w:t xml:space="preserve"> </w:t>
-      </w:r>
-      <w:r>
-        <w:t xml:space="preserve">[fig:emys</w:t>
-      </w:r>
-      <w:r>
-        <w:rPr>
-          <w:vertAlign w:val="subscript"/>
-        </w:rPr>
-        <w:t xml:space="preserve">s</w:t>
-      </w:r>
-      <w:r>
-        <w:t xml:space="preserve">el]</w:t>
-      </w:r>
-    </w:p>
-    <w:p>
-      <w:r>
-        <w:t xml:space="preserve">Observed AUC values for all of the optimal models are not exceptionally high (Fig. [fig:emys</w:t>
-      </w:r>
-      <w:r>
-        <w:rPr>
-          <w:vertAlign w:val="subscript"/>
-        </w:rPr>
-        <w:t xml:space="preserve">s</w:t>
-      </w:r>
-      <w:r>
-        <w:t xml:space="preserve">el]). In most cases the different proposed classification schemes are generally poor descriptors of the observed variation. It appears that the data set is overwhelmed by noise, making any accurate classifications difficult at best. This observation is cemented with the generalizations of the models to the testing data set (Fig. [fig:emys</w:t>
+        <w:t xml:space="preserve">el]). In most cases the different proposed classification schemes are generally poor descriptors of the observed variation. It appears that the data set is overwhelmed by noise (likely biological and analytical), making any accurate classifications difficult at best. This observation is cemented with the generalizations of the models to the testing data set (Fig. [fig:emys</w:t>
       </w:r>
       <w:r>
         <w:rPr>
@@ -3305,7 +3338,21 @@
     <w:bookmarkEnd w:id="30"/>
     <w:p>
       <w:r>
-        <w:t xml:space="preserve">The results of this study show that there is no clear grouping of</w:t>
+        <w:t xml:space="preserve">As expected, our ensemble approach yields high out-of-sample classification performance for the first two datasets. These results indicate that in cases of clear class seperation (Fig. [fig:other</w:t>
+      </w:r>
+      <w:r>
+        <w:rPr>
+          <w:vertAlign w:val="subscript"/>
+        </w:rPr>
+        <w:t xml:space="preserve">p</w:t>
+      </w:r>
+      <w:r>
+        <w:t xml:space="preserve">ca]) our approach is able to detect this and make good out-of-sample prediction.</w:t>
+      </w:r>
+    </w:p>
+    <w:p>
+      <w:r>
+        <w:t xml:space="preserve">In the case of the</w:t>
       </w:r>
       <w:r>
         <w:t xml:space="preserve"> </w:t>
@@ -3320,30 +3367,93 @@
         <w:t xml:space="preserve"> </w:t>
       </w:r>
       <w:r>
-        <w:t xml:space="preserve">based on plastron shape.</w:t>
-      </w:r>
-    </w:p>
-    <w:p>
-      <w:r>
-        <w:t xml:space="preserve">The results from fitting the various supervised learning models to each of the classification schemes generally shows that no one scheme is</w:t>
-      </w:r>
-      <w:r>
-        <w:t xml:space="preserve"> </w:t>
-      </w:r>
-      <w:r>
-        <w:t xml:space="preserve">“</w:t>
-      </w:r>
-      <w:r>
-        <w:t xml:space="preserve">best.</w:t>
-      </w:r>
-      <w:r>
-        <w:t xml:space="preserve">”</w:t>
-      </w:r>
-      <w:r>
-        <w:t xml:space="preserve"> </w:t>
-      </w:r>
-      <w:r>
-        <w:t xml:space="preserve">Possible explanations include that the genetic differentiation is not associated with plastron shape variation and/or that local selective pressures (e.g. from hydrological regime) overwhelm morphological differentiation. This makes sense given that shell shape is influenced by selection for both protection and streamlining, but not necessary mate choice</w:t>
+        <w:t xml:space="preserve">data set, our results show that none of the proposed taxonomic hypotheses for the</w:t>
+      </w:r>
+      <w:r>
+        <w:t xml:space="preserve"> </w:t>
+      </w:r>
+      <w:r>
+        <w:rPr>
+          <w:i/>
+        </w:rPr>
+        <w:t xml:space="preserve">E. marmorata</w:t>
+      </w:r>
+      <w:r>
+        <w:t xml:space="preserve"> </w:t>
+      </w:r>
+      <w:r>
+        <w:t xml:space="preserve">species complex are more consistent with morphological differentiation than any other proposal (Fig. [fig:emys</w:t>
+      </w:r>
+      <w:r>
+        <w:rPr>
+          <w:vertAlign w:val="subscript"/>
+        </w:rPr>
+        <w:t xml:space="preserve">o</w:t>
+      </w:r>
+      <w:r>
+        <w:t xml:space="preserve">os]). Both the low out-of-sample AUC values and the significant difference between the correctly and incorrectly classified observations support the conclusion that none of the hypothesized classification schemes are good descriptions of the observed plastral variation within</w:t>
+      </w:r>
+      <w:r>
+        <w:t xml:space="preserve"> </w:t>
+      </w:r>
+      <w:r>
+        <w:rPr>
+          <w:i/>
+        </w:rPr>
+        <w:t xml:space="preserve">E. marmorata</w:t>
+      </w:r>
+      <w:r>
+        <w:t xml:space="preserve">. An analytical explanation of this result is that the level of digitization error in the</w:t>
+      </w:r>
+      <w:r>
+        <w:t xml:space="preserve"> </w:t>
+      </w:r>
+      <w:r>
+        <w:rPr>
+          <w:i/>
+        </w:rPr>
+        <w:t xml:space="preserve">E. marmorata</w:t>
+      </w:r>
+      <w:r>
+        <w:t xml:space="preserve"> </w:t>
+      </w:r>
+      <w:r>
+        <w:t xml:space="preserve">dataset is so great as to swamp out any biological signal. We think this is unlikely because all of the specimens considered in our three analyses were digitized by one of us (K.D.A.), and digitization error was not a problem in the seven species or</w:t>
+      </w:r>
+      <w:r>
+        <w:t xml:space="preserve"> </w:t>
+      </w:r>
+      <w:r>
+        <w:rPr>
+          <w:i/>
+        </w:rPr>
+        <w:t xml:space="preserve">Trachemys</w:t>
+      </w:r>
+      <w:r>
+        <w:t xml:space="preserve"> </w:t>
+      </w:r>
+      <w:r>
+        <w:t xml:space="preserve">examples. There are also no features of the plastron of</w:t>
+      </w:r>
+      <w:r>
+        <w:t xml:space="preserve"> </w:t>
+      </w:r>
+      <w:r>
+        <w:rPr>
+          <w:i/>
+        </w:rPr>
+        <w:t xml:space="preserve">E. marmorata</w:t>
+      </w:r>
+      <w:r>
+        <w:t xml:space="preserve"> </w:t>
+      </w:r>
+      <w:r>
+        <w:t xml:space="preserve">that would make it significantly more difficult to accurately digitize than the plastra of the other speices.</w:t>
+      </w:r>
+    </w:p>
+    <w:p>
+      <w:r>
+        <w:t xml:space="preserve">Biological explanations include the possibilty that genetic differentiation is not associated with plastron shape variation and/or that local selective pressures (e.g. from hydrological regime) overwhelm morphological differentiation. Both of these options seem plausible given that shell shape is influenced by selection for both protection and streamlining, but not necessary mate choice</w:t>
       </w:r>
       <w:r>
         <w:t xml:space="preserve"> </w:t>
@@ -3379,7 +3489,7 @@
         <w:t xml:space="preserve">(Holland 1992; Lubcke and Wilson 2007; Germano and Bury 2009)</w:t>
       </w:r>
       <w:r>
-        <w:t xml:space="preserve">. Plastron shape does not seem to preserve a strong phylogenetic signal at the interspecific level in emydine turtles</w:t>
+        <w:t xml:space="preserve">. Plastron shape does not seem to preserve a strong phylogenetic signal at the interspecific level in emydine turtles, at least compared to the effect of the presence or absence of a plastral hinge</w:t>
       </w:r>
       <w:r>
         <w:t xml:space="preserve"> </w:t>
@@ -3393,28 +3503,7 @@
     </w:p>
     <w:p>
       <w:r>
-        <w:t xml:space="preserve">Both the low out-of-sample AUC values (</w:t>
-      </w:r>
-      <m:oMath>
-        <m:r>
-          <m:rPr/>
-          <m:t>&lt;</m:t>
-        </m:r>
-        <m:r>
-          <m:rPr/>
-          <m:t>0</m:t>
-        </m:r>
-        <m:r>
-          <m:rPr/>
-          <m:t>.</m:t>
-        </m:r>
-        <m:r>
-          <m:rPr/>
-          <m:t>9</m:t>
-        </m:r>
-      </m:oMath>
-      <w:r>
-        <w:t xml:space="preserve">) and the significant difference between the correctly and incorrectly classified observations support the conclusion that none of the hypothesized classification schemes are good descriptors of the observed plastral variation within</w:t>
+        <w:t xml:space="preserve">Despite the negative result for</w:t>
       </w:r>
       <w:r>
         <w:t xml:space="preserve"> </w:t>
@@ -3426,12 +3515,7 @@
         <w:t xml:space="preserve">E. marmorata</w:t>
       </w:r>
       <w:r>
-        <w:t xml:space="preserve">.</w:t>
-      </w:r>
-    </w:p>
-    <w:p>
-      <w:r>
-        <w:t xml:space="preserve">Nevertheless, it is important to note that plastron shape is an extremely effective method for differentiating classes in the additional datasets we investigated. The magnitude of shape differences between the species (measured as Procrustes distance between species’ mean shapes) is approximately an order of magnitude greater than the differences between the</w:t>
+        <w:t xml:space="preserve">, it is important to note that plastron shape is an extremely effective method for differentiating classes in the additional datasets we investigated. The magnitude of shape differences between the species (measured as Procrustes distance between the seven species’ mean shapes) is approximately an order of magnitude greater than the differences between the</w:t>
       </w:r>
       <w:r>
         <w:t xml:space="preserve"> </w:t>
@@ -3446,7 +3530,7 @@
         <w:t xml:space="preserve"> </w:t>
       </w:r>
       <w:r>
-        <w:t xml:space="preserve">subgroups, and the machine learning methods had no trouble accurately classifying the specimens correctly. However, the magnitude of the shape differences between the</w:t>
+        <w:t xml:space="preserve">subgroups, and not surprisingly the machine learning methods had no trouble classifying the specimens correctly. However, the magnitude of the shape differences between the</w:t>
       </w:r>
       <w:r>
         <w:t xml:space="preserve"> </w:t>
@@ -3461,7 +3545,7 @@
         <w:t xml:space="preserve"> </w:t>
       </w:r>
       <w:r>
-        <w:t xml:space="preserve">subspecies is considered comparable to those separating the different</w:t>
+        <w:t xml:space="preserve">subspecies is comparable to those separating the different</w:t>
       </w:r>
       <w:r>
         <w:t xml:space="preserve"> </w:t>
@@ -3503,7 +3587,7 @@
         <w:t xml:space="preserve"> </w:t>
       </w:r>
       <w:r>
-        <w:t xml:space="preserve">is not simply a shortcoming of the methods we applied. Indeed, they beg the question of what factors have suppressed morphological differentiation of plastron shape in</w:t>
+        <w:t xml:space="preserve">is not simply a shortcoming of the methods we applied. Indeed, it begs the question of what factors have suppressed morphological differentiation of plastron shape in</w:t>
       </w:r>
       <w:r>
         <w:t xml:space="preserve"> </w:t>
@@ -3542,7 +3626,34 @@
         <w:t xml:space="preserve">(Stayton 2011; P.D. Polly et al. 2016)</w:t>
       </w:r>
       <w:r>
-        <w:t xml:space="preserve">. While it may seem counterintuitive that plastron shape is both useful for species delimitation but has weak or absent phylogenetic signal, it is important to note that these are different goals. While phylogenetically similar species may not be morphologically similar, the variation within a species is much less than the variation between species which leads to plastron shape being a useful tool for species delimitation but not phylogenetic reconstruction.</w:t>
+        <w:t xml:space="preserve">. Although it may seem counterintuitive that plastron shape is both useful for species delimitation but has weak or absent phylogenetic signal, it is important to remember that these are different goals. While phylogenetically similar species may not be morphologically similar (e.g. compare the box turtles of the genus</w:t>
+      </w:r>
+      <w:r>
+        <w:t xml:space="preserve"> </w:t>
+      </w:r>
+      <w:r>
+        <w:rPr>
+          <w:i/>
+        </w:rPr>
+        <w:t xml:space="preserve">Terrapene</w:t>
+      </w:r>
+      <w:r>
+        <w:t xml:space="preserve"> </w:t>
+      </w:r>
+      <w:r>
+        <w:t xml:space="preserve">to the closely related spotted turtle</w:t>
+      </w:r>
+      <w:r>
+        <w:t xml:space="preserve"> </w:t>
+      </w:r>
+      <w:r>
+        <w:rPr>
+          <w:i/>
+        </w:rPr>
+        <w:t xml:space="preserve">Clemmys guttata</w:t>
+      </w:r>
+      <w:r>
+        <w:t xml:space="preserve">), the variation within a species typically is much less than the variation between species. Therefore, the consistent plastron shapes that characterize different emydid species leads to plastron shape being a useful tool for species delimination, even when other selective factors have overprinted similarities stemming from patterns of descent from common ancestors.</w:t>
       </w:r>
     </w:p>
     <w:bookmarkStart w:id="31" w:name="is-there-more-than-one-species-of-western-pond-turtle"/>
@@ -3572,7 +3683,7 @@
         <w:t xml:space="preserve"> </w:t>
       </w:r>
       <w:r>
-        <w:t xml:space="preserve">does not, on its own, preclude the recognition of this taxon. However, this apparent lack of congruence does prompt a reexamination of the methods and concepts that led to that taxonomic revision, especially considering that plastron shape is demonstrably capable of differentiating species and subspecies among emydids. In other words, before we can assess the significance of the morphological non-diagnosablity, it is essential to evaluate the methods and concepts that led to the initial taxonomic revision.</w:t>
+        <w:t xml:space="preserve">does not, on its own, preclude the recognition of this taxon. However, this apparent lack of congruence does prompt a reexamination of the methods and concepts that led to that taxonomic revision, especially considering that plastron shape is demonstrably capable of differentiating species and subspecies among other emydids. In other words, before we can assess the significance of the morphological non-diagnosablity, it is essential to evaluate the methods and concepts that led to the initial taxonomic revision.</w:t>
       </w:r>
     </w:p>
     <w:p>
@@ -3619,7 +3730,7 @@
         <w:t xml:space="preserve"> </w:t>
       </w:r>
       <w:r>
-        <w:t xml:space="preserve">did not heed the caveats about species delimitation methods raised by</w:t>
+        <w:t xml:space="preserve">did not heed the caveats about such species delimitation methods raised by</w:t>
       </w:r>
       <w:r>
         <w:t xml:space="preserve"> </w:t>
@@ -3908,7 +4019,7 @@
         <w:t xml:space="preserve"> </w:t>
       </w:r>
       <w:r>
-        <w:t xml:space="preserve">should be explicitly accounted for in any conservation plan. Given the apparent lack of morphological distinction, however, we consider that this diversity should be considered Evolutionary Significant Units or Distinct Population Segments instead of distinct species.</w:t>
+        <w:t xml:space="preserve">should be accounted for explicitly in any conservation plan. Given the apparent lack of morphological distinction, however, we consider that this diversity should be considered Evolutionary Significant Units or Distinct Population Segments instead of distinct species.</w:t>
       </w:r>
     </w:p>
     <w:p>
@@ -3940,7 +4051,7 @@
         <w:t xml:space="preserve">E. marmorata</w:t>
       </w:r>
       <w:r>
-        <w:t xml:space="preserve">, because we could not carry out our morphometric analyses on the specimens from which the genetic data were obtained. The comparisons with the other emydid taxa suggest that it is because</w:t>
+        <w:t xml:space="preserve">. This is because we could not carry out our morphometric analyses on the specimens from which the genetic data were obtained. The comparisons with the other emydid taxa suggest that our negative result is is because</w:t>
       </w:r>
       <w:r>
         <w:t xml:space="preserve"> </w:t>
@@ -3967,7 +4078,7 @@
         <w:t xml:space="preserve"> </w:t>
       </w:r>
       <w:r>
-        <w:t xml:space="preserve">as a single species) and that</w:t>
+        <w:t xml:space="preserve">as a single species) and that of</w:t>
       </w:r>
       <w:r>
         <w:t xml:space="preserve"> </w:t>
@@ -4115,6 +4226,41 @@
     </w:p>
     <w:p>
       <w:r>
+        <w:t xml:space="preserve">Anon. “R2016 not found!”</w:t>
+      </w:r>
+    </w:p>
+    <w:p>
+      <w:r>
+        <w:t xml:space="preserve">Anon. “Dryden2013 not found!”</w:t>
+      </w:r>
+    </w:p>
+    <w:p>
+      <w:r>
+        <w:t xml:space="preserve">Anon. “Venables2002 not found!”</w:t>
+      </w:r>
+    </w:p>
+    <w:p>
+      <w:r>
+        <w:t xml:space="preserve">Anon. “mdapack not found!”</w:t>
+      </w:r>
+    </w:p>
+    <w:p>
+      <w:r>
+        <w:t xml:space="preserve">Anon. “Liaw2002 not found!”</w:t>
+      </w:r>
+    </w:p>
+    <w:p>
+      <w:r>
+        <w:t xml:space="preserve">Anon. “KuhnMAN2013 not found!”</w:t>
+      </w:r>
+    </w:p>
+    <w:p>
+      <w:r>
+        <w:t xml:space="preserve">Arnqvist, G., and T. Mårtensson. 1998. “Measurement error in geometric morphometrics: Empirical strategies to assess and reduce its impact on measures of shape.” doi:citeulike-article-id:7907450.</w:t>
+      </w:r>
+    </w:p>
+    <w:p>
+      <w:r>
         <w:t xml:space="preserve">Baird, S. F., and C. Girard. 1852. “Descriptions of new species of reptiles collected by the U.S. Exploring Expedition under the command of Capt. Charles Wilkes.”</w:t>
       </w:r>
       <w:r>
@@ -4456,6 +4602,26 @@
     </w:p>
     <w:p>
       <w:r>
+        <w:t xml:space="preserve">von Cramon-Taubadel, Noreen, Brenda C. Frazier, and Marta Mirazon Lahr. 2007. “The problem of assessing landmark error in geometric morphometrics: theory, methods, and modifications.”</w:t>
+      </w:r>
+      <w:r>
+        <w:t xml:space="preserve"> </w:t>
+      </w:r>
+      <w:r>
+        <w:rPr>
+          <w:i/>
+        </w:rPr>
+        <w:t xml:space="preserve">American journal of physical anthropology</w:t>
+      </w:r>
+      <w:r>
+        <w:t xml:space="preserve"> </w:t>
+      </w:r>
+      <w:r>
+        <w:t xml:space="preserve">132 (4): 535–544. doi:10.1002/ajpa.</w:t>
+      </w:r>
+    </w:p>
+    <w:p>
+      <w:r>
         <w:t xml:space="preserve">Dayrat, Benoît. 2005. “Towards integrative taxonomy.”</w:t>
       </w:r>
       <w:r>
@@ -4544,6 +4710,11 @@
     </w:p>
     <w:p>
       <w:r>
+        <w:t xml:space="preserve">Dillard, Kristin C. 2017. “A comparative analysis of geometric morphometrics across two Pseudemys turtle species in east central Virginia.” Virginia Commonwealth University.</w:t>
+      </w:r>
+    </w:p>
+    <w:p>
+      <w:r>
         <w:t xml:space="preserve">Dobigny, G., L. Granjon, V. Aniskin, K. Ba, and V. Voloboulev. 2003. “A new sigling species of Taterillus (Muridae, Gerbillinae) from West Agrica.”</w:t>
       </w:r>
       <w:r>
@@ -4564,92 +4735,61 @@
     </w:p>
     <w:p>
       <w:r>
-        <w:t xml:space="preserve">Dryden, Ian L. 2013.</w:t>
-      </w:r>
-      <w:r>
-        <w:t xml:space="preserve"> </w:t>
-      </w:r>
-      <w:r>
-        <w:rPr>
-          <w:i/>
-        </w:rPr>
-        <w:t xml:space="preserve">shapes: Statistical shape analysis</w:t>
-      </w:r>
-      <w:r>
-        <w:t xml:space="preserve">.</w:t>
+        <w:t xml:space="preserve">Dryden, Ian L., and Kanti Y. Mardia. 1998.</w:t>
+      </w:r>
+      <w:r>
+        <w:t xml:space="preserve"> </w:t>
+      </w:r>
+      <w:r>
+        <w:rPr>
+          <w:i/>
+        </w:rPr>
+        <w:t xml:space="preserve">Statistical shape analysis</w:t>
+      </w:r>
+      <w:r>
+        <w:t xml:space="preserve">. New York: Wiley.</w:t>
+      </w:r>
+    </w:p>
+    <w:p>
+      <w:r>
+        <w:t xml:space="preserve">Eldredge, Niles, and Stephen Jay Gould. 1972. “Punctuated equilibria: an alternative to phyletic gradualism.” In</w:t>
+      </w:r>
+      <w:r>
+        <w:t xml:space="preserve"> </w:t>
+      </w:r>
+      <w:r>
+        <w:rPr>
+          <w:i/>
+        </w:rPr>
+        <w:t xml:space="preserve">Models in Paleobiology</w:t>
+      </w:r>
+      <w:r>
+        <w:t xml:space="preserve">, ed. Thomas J. M. Schopf, 82–115. San Francisco: Freeman Cooper.</w:t>
+      </w:r>
+    </w:p>
+    <w:p>
+      <w:r>
+        <w:t xml:space="preserve">Feldman, Chris R., and James Ford Parham. 2002. “Molecular phylogenetics of emydine turtles: taxonomic revision and the evolution of shell kinesis.”</w:t>
+      </w:r>
+      <w:r>
+        <w:t xml:space="preserve"> </w:t>
+      </w:r>
+      <w:r>
+        <w:rPr>
+          <w:i/>
+        </w:rPr>
+        <w:t xml:space="preserve">Molecular Phylogenetics and Evolution</w:t>
+      </w:r>
+      <w:r>
+        <w:t xml:space="preserve"> </w:t>
+      </w:r>
+      <w:r>
+        <w:t xml:space="preserve">22 (3) (mar): 388–98. doi:10.1006/mpev.2001.1070.</w:t>
       </w:r>
       <w:r>
         <w:t xml:space="preserve"> </w:t>
       </w:r>
       <w:hyperlink r:id="rId42">
-        <w:r>
-          <w:rPr>
-            <w:rStyle w:val="Hyperlink"/>
-          </w:rPr>
-          <w:t xml:space="preserve">http://CRAN.R-project.org/package=shapes</w:t>
-        </w:r>
-      </w:hyperlink>
-      <w:r>
-        <w:t xml:space="preserve">.</w:t>
-      </w:r>
-    </w:p>
-    <w:p>
-      <w:r>
-        <w:t xml:space="preserve">Dryden, Ian L., and Kanti Y. Mardia. 1998.</w:t>
-      </w:r>
-      <w:r>
-        <w:t xml:space="preserve"> </w:t>
-      </w:r>
-      <w:r>
-        <w:rPr>
-          <w:i/>
-        </w:rPr>
-        <w:t xml:space="preserve">Statistical shape analysis</w:t>
-      </w:r>
-      <w:r>
-        <w:t xml:space="preserve">. New York: Wiley.</w:t>
-      </w:r>
-    </w:p>
-    <w:p>
-      <w:r>
-        <w:t xml:space="preserve">Eldredge, Niles, and Stephen Jay Gould. 1972. “Punctuated equilibria: an alternative to phyletic gradualism.” In</w:t>
-      </w:r>
-      <w:r>
-        <w:t xml:space="preserve"> </w:t>
-      </w:r>
-      <w:r>
-        <w:rPr>
-          <w:i/>
-        </w:rPr>
-        <w:t xml:space="preserve">Models in Paleobiology</w:t>
-      </w:r>
-      <w:r>
-        <w:t xml:space="preserve">, ed. Thomas J. M. Schopf, 82–115. San Francisco: Freeman Cooper.</w:t>
-      </w:r>
-    </w:p>
-    <w:p>
-      <w:r>
-        <w:t xml:space="preserve">Feldman, Chris R., and James Ford Parham. 2002. “Molecular phylogenetics of emydine turtles: taxonomic revision and the evolution of shell kinesis.”</w:t>
-      </w:r>
-      <w:r>
-        <w:t xml:space="preserve"> </w:t>
-      </w:r>
-      <w:r>
-        <w:rPr>
-          <w:i/>
-        </w:rPr>
-        <w:t xml:space="preserve">Molecular Phylogenetics and Evolution</w:t>
-      </w:r>
-      <w:r>
-        <w:t xml:space="preserve"> </w:t>
-      </w:r>
-      <w:r>
-        <w:t xml:space="preserve">22 (3) (mar): 388–98. doi:10.1006/mpev.2001.1070.</w:t>
-      </w:r>
-      <w:r>
-        <w:t xml:space="preserve"> </w:t>
-      </w:r>
-      <w:hyperlink r:id="rId43">
         <w:r>
           <w:rPr>
             <w:rStyle w:val="Hyperlink"/>
@@ -4723,7 +4863,7 @@
       <w:r>
         <w:t xml:space="preserve"> </w:t>
       </w:r>
-      <w:hyperlink r:id="rId44">
+      <w:hyperlink r:id="rId43">
         <w:r>
           <w:rPr>
             <w:rStyle w:val="Hyperlink"/>
@@ -4817,7 +4957,7 @@
       <w:r>
         <w:t xml:space="preserve"> </w:t>
       </w:r>
-      <w:hyperlink r:id="rId45">
+      <w:hyperlink r:id="rId44">
         <w:r>
           <w:rPr>
             <w:rStyle w:val="Hyperlink"/>
@@ -4851,37 +4991,6 @@
     </w:p>
     <w:p>
       <w:r>
-        <w:t xml:space="preserve">Hastie, Trevor, Robert Tibshirani, Friedrich Leisch, Kurt Hornik, and Brian D. Ripley. 2015.</w:t>
-      </w:r>
-      <w:r>
-        <w:t xml:space="preserve"> </w:t>
-      </w:r>
-      <w:r>
-        <w:rPr>
-          <w:i/>
-        </w:rPr>
-        <w:t xml:space="preserve">mda: Mixture and Flexible Discriminant Analysis</w:t>
-      </w:r>
-      <w:r>
-        <w:t xml:space="preserve">.</w:t>
-      </w:r>
-      <w:r>
-        <w:t xml:space="preserve"> </w:t>
-      </w:r>
-      <w:hyperlink r:id="rId46">
-        <w:r>
-          <w:rPr>
-            <w:rStyle w:val="Hyperlink"/>
-          </w:rPr>
-          <w:t xml:space="preserve">https://CRAN.R-project.org/package=mda</w:t>
-        </w:r>
-      </w:hyperlink>
-      <w:r>
-        <w:t xml:space="preserve">.</w:t>
-      </w:r>
-    </w:p>
-    <w:p>
-      <w:r>
         <w:t xml:space="preserve">Hastie, Trevor, Robert Tibshirani, and Jerome Friedman. 2009.</w:t>
       </w:r>
       <w:r>
@@ -4919,7 +5028,7 @@
       <w:r>
         <w:t xml:space="preserve"> </w:t>
       </w:r>
-      <w:hyperlink r:id="rId47">
+      <w:hyperlink r:id="rId45">
         <w:r>
           <w:rPr>
             <w:rStyle w:val="Hyperlink"/>
@@ -4958,7 +5067,7 @@
       <w:r>
         <w:t xml:space="preserve"> </w:t>
       </w:r>
-      <w:hyperlink r:id="rId48">
+      <w:hyperlink r:id="rId46">
         <w:r>
           <w:rPr>
             <w:rStyle w:val="Hyperlink"/>
@@ -4972,26 +5081,6 @@
     </w:p>
     <w:p>
       <w:r>
-        <w:t xml:space="preserve">Hunt, Gene. 2008. “Gradual or pulsed evolution: when should punctuational explanations be preferred?”</w:t>
-      </w:r>
-      <w:r>
-        <w:t xml:space="preserve"> </w:t>
-      </w:r>
-      <w:r>
-        <w:rPr>
-          <w:i/>
-        </w:rPr>
-        <w:t xml:space="preserve">Paleobiology</w:t>
-      </w:r>
-      <w:r>
-        <w:t xml:space="preserve"> </w:t>
-      </w:r>
-      <w:r>
-        <w:t xml:space="preserve">34 (3): 360–377. doi:10.1666/07073.1.</w:t>
-      </w:r>
-    </w:p>
-    <w:p>
-      <w:r>
         <w:t xml:space="preserve">Kaufman, L., and P. J. Rousseeuw. 1990.</w:t>
       </w:r>
       <w:r>
@@ -5029,37 +5118,6 @@
     </w:p>
     <w:p>
       <w:r>
-        <w:t xml:space="preserve">Kuhn, Max. 2013.</w:t>
-      </w:r>
-      <w:r>
-        <w:t xml:space="preserve"> </w:t>
-      </w:r>
-      <w:r>
-        <w:rPr>
-          <w:i/>
-        </w:rPr>
-        <w:t xml:space="preserve">caret: Classification and Regression Training</w:t>
-      </w:r>
-      <w:r>
-        <w:t xml:space="preserve">.</w:t>
-      </w:r>
-      <w:r>
-        <w:t xml:space="preserve"> </w:t>
-      </w:r>
-      <w:hyperlink r:id="rId49">
-        <w:r>
-          <w:rPr>
-            <w:rStyle w:val="Hyperlink"/>
-          </w:rPr>
-          <w:t xml:space="preserve">http://CRAN.R-project.org/package=caret</w:t>
-        </w:r>
-      </w:hyperlink>
-      <w:r>
-        <w:t xml:space="preserve">.</w:t>
-      </w:r>
-    </w:p>
-    <w:p>
-      <w:r>
         <w:t xml:space="preserve">Kuhn, Max, and Kjell Johnson. 2013.</w:t>
       </w:r>
       <w:r>
@@ -5097,7 +5155,7 @@
       <w:r>
         <w:t xml:space="preserve"> </w:t>
       </w:r>
-      <w:hyperlink r:id="rId50">
+      <w:hyperlink r:id="rId47">
         <w:r>
           <w:rPr>
             <w:rStyle w:val="Hyperlink"/>
@@ -5111,40 +5169,6 @@
     </w:p>
     <w:p>
       <w:r>
-        <w:t xml:space="preserve">Liaw, Andy, and Matthew Wiener. 2002. “Classification and Regression by randomForest.”</w:t>
-      </w:r>
-      <w:r>
-        <w:t xml:space="preserve"> </w:t>
-      </w:r>
-      <w:r>
-        <w:rPr>
-          <w:i/>
-        </w:rPr>
-        <w:t xml:space="preserve">R News</w:t>
-      </w:r>
-      <w:r>
-        <w:t xml:space="preserve"> </w:t>
-      </w:r>
-      <w:r>
-        <w:t xml:space="preserve">2 (3): 18–22.</w:t>
-      </w:r>
-      <w:r>
-        <w:t xml:space="preserve"> </w:t>
-      </w:r>
-      <w:hyperlink r:id="rId51">
-        <w:r>
-          <w:rPr>
-            <w:rStyle w:val="Hyperlink"/>
-          </w:rPr>
-          <w:t xml:space="preserve">http://CRAN.R-project.org/doc/Rnews/</w:t>
-        </w:r>
-      </w:hyperlink>
-      <w:r>
-        <w:t xml:space="preserve">.</w:t>
-      </w:r>
-    </w:p>
-    <w:p>
-      <w:r>
         <w:t xml:space="preserve">Lubcke, Glen M., and Dawn S. Wilson. 2007. “Variation in shell morphology of the Western Pond Turtle (Actinemys marmorata Baird and Giarard) from three aquativ habitats in Northern California.”</w:t>
       </w:r>
       <w:r>
@@ -5202,6 +5226,26 @@
     </w:p>
     <w:p>
       <w:r>
+        <w:t xml:space="preserve">Munoz-Munoz F., and Perpinan D. 2010. “Measurement error in morphometric studies: comparison between manual and computerized methods.”</w:t>
+      </w:r>
+      <w:r>
+        <w:t xml:space="preserve"> </w:t>
+      </w:r>
+      <w:r>
+        <w:rPr>
+          <w:i/>
+        </w:rPr>
+        <w:t xml:space="preserve">Ann. Zool.</w:t>
+      </w:r>
+      <w:r>
+        <w:t xml:space="preserve"> </w:t>
+      </w:r>
+      <w:r>
+        <w:t xml:space="preserve">47 (1): 46–56.</w:t>
+      </w:r>
+    </w:p>
+    <w:p>
+      <w:r>
         <w:t xml:space="preserve">O’Meara, Brian C. 2010. “New heuristic methods for joint species delimitation and species tree inference.”</w:t>
       </w:r>
       <w:r>
@@ -5222,7 +5266,7 @@
       <w:r>
         <w:t xml:space="preserve"> </w:t>
       </w:r>
-      <w:hyperlink r:id="rId52">
+      <w:hyperlink r:id="rId48">
         <w:r>
           <w:rPr>
             <w:rStyle w:val="Hyperlink"/>
@@ -5276,7 +5320,7 @@
       <w:r>
         <w:t xml:space="preserve"> </w:t>
       </w:r>
-      <w:hyperlink r:id="rId53">
+      <w:hyperlink r:id="rId49">
         <w:r>
           <w:rPr>
             <w:rStyle w:val="Hyperlink"/>
@@ -5310,7 +5354,7 @@
       <w:r>
         <w:t xml:space="preserve"> </w:t>
       </w:r>
-      <w:hyperlink r:id="rId54">
+      <w:hyperlink r:id="rId50">
         <w:r>
           <w:rPr>
             <w:rStyle w:val="Hyperlink"/>
@@ -5404,7 +5448,7 @@
       <w:r>
         <w:t xml:space="preserve"> </w:t>
       </w:r>
-      <w:hyperlink r:id="rId55">
+      <w:hyperlink r:id="rId51">
         <w:r>
           <w:rPr>
             <w:rStyle w:val="Hyperlink"/>
@@ -5418,37 +5462,6 @@
     </w:p>
     <w:p>
       <w:r>
-        <w:t xml:space="preserve">R Core Team. 2016.</w:t>
-      </w:r>
-      <w:r>
-        <w:t xml:space="preserve"> </w:t>
-      </w:r>
-      <w:r>
-        <w:rPr>
-          <w:i/>
-        </w:rPr>
-        <w:t xml:space="preserve">R: A Language and Environment for Statistical Computing</w:t>
-      </w:r>
-      <w:r>
-        <w:t xml:space="preserve">. Vienna, Austria: R Foundation for Statistical Computing.</w:t>
-      </w:r>
-      <w:r>
-        <w:t xml:space="preserve"> </w:t>
-      </w:r>
-      <w:hyperlink r:id="rId56">
-        <w:r>
-          <w:rPr>
-            <w:rStyle w:val="Hyperlink"/>
-          </w:rPr>
-          <w:t xml:space="preserve">http://www.R-project.org/</w:t>
-        </w:r>
-      </w:hyperlink>
-      <w:r>
-        <w:t xml:space="preserve">.</w:t>
-      </w:r>
-    </w:p>
-    <w:p>
-      <w:r>
         <w:t xml:space="preserve">Rivera, Gabriel. 2008. “Ecomorphological variation in shell shape of the freshwater turtle Pseudemys concinna inhabiting different aquatic flow regimes.”</w:t>
       </w:r>
       <w:r>
@@ -5469,7 +5482,7 @@
       <w:r>
         <w:t xml:space="preserve"> </w:t>
       </w:r>
-      <w:hyperlink r:id="rId57">
+      <w:hyperlink r:id="rId52">
         <w:r>
           <w:rPr>
             <w:rStyle w:val="Hyperlink"/>
@@ -5503,7 +5516,7 @@
       <w:r>
         <w:t xml:space="preserve"> </w:t>
       </w:r>
-      <w:hyperlink r:id="rId58">
+      <w:hyperlink r:id="rId53">
         <w:r>
           <w:rPr>
             <w:rStyle w:val="Hyperlink"/>
@@ -5537,7 +5550,7 @@
       <w:r>
         <w:t xml:space="preserve"> </w:t>
       </w:r>
-      <w:hyperlink r:id="rId59">
+      <w:hyperlink r:id="rId54">
         <w:r>
           <w:rPr>
             <w:rStyle w:val="Hyperlink"/>
@@ -5576,7 +5589,7 @@
       <w:r>
         <w:t xml:space="preserve"> </w:t>
       </w:r>
-      <w:hyperlink r:id="rId60">
+      <w:hyperlink r:id="rId55">
         <w:r>
           <w:rPr>
             <w:rStyle w:val="Hyperlink"/>
@@ -5630,7 +5643,7 @@
       <w:r>
         <w:t xml:space="preserve"> </w:t>
       </w:r>
-      <w:hyperlink r:id="rId61">
+      <w:hyperlink r:id="rId56">
         <w:r>
           <w:rPr>
             <w:rStyle w:val="Hyperlink"/>
@@ -5664,7 +5677,7 @@
       <w:r>
         <w:t xml:space="preserve"> </w:t>
       </w:r>
-      <w:hyperlink r:id="rId62">
+      <w:hyperlink r:id="rId57">
         <w:r>
           <w:rPr>
             <w:rStyle w:val="Hyperlink"/>
@@ -5698,7 +5711,7 @@
       <w:r>
         <w:t xml:space="preserve"> </w:t>
       </w:r>
-      <w:hyperlink r:id="rId63">
+      <w:hyperlink r:id="rId58">
         <w:r>
           <w:rPr>
             <w:rStyle w:val="Hyperlink"/>
@@ -5732,7 +5745,7 @@
       <w:r>
         <w:t xml:space="preserve"> </w:t>
       </w:r>
-      <w:hyperlink r:id="rId64">
+      <w:hyperlink r:id="rId59">
         <w:r>
           <w:rPr>
             <w:rStyle w:val="Hyperlink"/>
@@ -5766,7 +5779,7 @@
       <w:r>
         <w:t xml:space="preserve"> </w:t>
       </w:r>
-      <w:hyperlink r:id="rId65">
+      <w:hyperlink r:id="rId60">
         <w:r>
           <w:rPr>
             <w:rStyle w:val="Hyperlink"/>
@@ -5800,7 +5813,7 @@
       <w:r>
         <w:t xml:space="preserve"> </w:t>
       </w:r>
-      <w:hyperlink r:id="rId66">
+      <w:hyperlink r:id="rId61">
         <w:r>
           <w:rPr>
             <w:rStyle w:val="Hyperlink"/>
@@ -5834,7 +5847,7 @@
       <w:r>
         <w:t xml:space="preserve"> </w:t>
       </w:r>
-      <w:hyperlink r:id="rId67">
+      <w:hyperlink r:id="rId62">
         <w:r>
           <w:rPr>
             <w:rStyle w:val="Hyperlink"/>
@@ -5868,7 +5881,7 @@
       <w:r>
         <w:t xml:space="preserve"> </w:t>
       </w:r>
-      <w:hyperlink r:id="rId68">
+      <w:hyperlink r:id="rId63">
         <w:r>
           <w:rPr>
             <w:rStyle w:val="Hyperlink"/>
@@ -5882,29 +5895,32 @@
     </w:p>
     <w:p>
       <w:r>
-        <w:t xml:space="preserve">Venables, W. N., and B. D. Ripley. 2002.</w:t>
-      </w:r>
-      <w:r>
-        <w:t xml:space="preserve"> </w:t>
-      </w:r>
-      <w:r>
-        <w:rPr>
-          <w:i/>
-        </w:rPr>
-        <w:t xml:space="preserve">Modern Applied Statistics with S</w:t>
-      </w:r>
-      <w:r>
-        <w:t xml:space="preserve">. Fourth.. New York: Springer.</w:t>
-      </w:r>
-      <w:r>
-        <w:t xml:space="preserve"> </w:t>
-      </w:r>
-      <w:hyperlink r:id="rId69">
+        <w:t xml:space="preserve">Vitek, Natasha S., Carly L. Manz, Tingran Gao, Jonathan I. Bloch, Suzanne G. Strait, and Doug M. Boyer. 2017. “Semi-supervised determination of pseudocryptic morphotypes using observer-free characterizations of anatomical alignment and shape.”</w:t>
+      </w:r>
+      <w:r>
+        <w:t xml:space="preserve"> </w:t>
+      </w:r>
+      <w:r>
+        <w:rPr>
+          <w:i/>
+        </w:rPr>
+        <w:t xml:space="preserve">Ecology and Evolution</w:t>
+      </w:r>
+      <w:r>
+        <w:t xml:space="preserve"> </w:t>
+      </w:r>
+      <w:r>
+        <w:t xml:space="preserve">7 (14): 5041–5055. doi:10.1002/ece3.3058.</w:t>
+      </w:r>
+      <w:r>
+        <w:t xml:space="preserve"> </w:t>
+      </w:r>
+      <w:hyperlink r:id="rId64">
         <w:r>
           <w:rPr>
             <w:rStyle w:val="Hyperlink"/>
           </w:rPr>
-          <w:t xml:space="preserve">http://www.stats.ox.ac.uk/pub/MASS4</w:t>
+          <w:t xml:space="preserve">http://doi.wiley.com/10.1002/ece3.3058</w:t>
         </w:r>
       </w:hyperlink>
       <w:r>
@@ -5933,7 +5949,7 @@
       <w:r>
         <w:t xml:space="preserve"> </w:t>
       </w:r>
-      <w:hyperlink r:id="rId70">
+      <w:hyperlink r:id="rId65">
         <w:r>
           <w:rPr>
             <w:rStyle w:val="Hyperlink"/>
@@ -5973,7 +5989,7 @@
 <file path=word/numbering.xml><?xml version="1.0" encoding="utf-8"?>
 <w:numbering xmlns:w="http://schemas.openxmlformats.org/wordprocessingml/2006/main">
   <w:abstractNum w:abstractNumId="0">
-    <w:nsid w:val="64ce82b5"/>
+    <w:nsid w:val="5258e77a"/>
     <w:multiLevelType w:val="multilevel"/>
     <w:lvl w:ilvl="0">
       <w:numFmt w:val="bullet"/>

</xml_diff>